<commit_message>
Paper and source comments
</commit_message>
<xml_diff>
--- a/Practise1/doc/MemoriaPractica1.docx
+++ b/Practise1/doc/MemoriaPractica1.docx
@@ -43,59 +43,71 @@
           <w:b/>
           <w:bCs/>
         </w:rPr>
-        <w:t xml:space="preserve">Asignatura: </w:t>
-      </w:r>
-      <w:r>
+        <w:t>Asignatura: Reconocimiento de Patrones</w:t>
+      </w:r>
+    </w:p>
+    <w:p>
+      <w:pPr>
+        <w:autoSpaceDE w:val="0"/>
+        <w:autoSpaceDN w:val="0"/>
+        <w:adjustRightInd w:val="0"/>
+        <w:spacing w:after="0" w:line="240" w:lineRule="auto"/>
+        <w:jc w:val="center"/>
         <w:rPr>
           <w:rFonts w:ascii="Calibri,Bold" w:hAnsi="Calibri,Bold" w:cs="Calibri,Bold"/>
           <w:b/>
           <w:bCs/>
         </w:rPr>
-        <w:t>Reconocimiento de Patrones</w:t>
-      </w:r>
-    </w:p>
-    <w:p>
-      <w:pPr>
-        <w:autoSpaceDE w:val="0"/>
-        <w:autoSpaceDN w:val="0"/>
-        <w:adjustRightInd w:val="0"/>
-        <w:spacing w:after="0" w:line="240" w:lineRule="auto"/>
-        <w:jc w:val="center"/>
+      </w:pPr>
+      <w:r>
         <w:rPr>
           <w:rFonts w:ascii="Calibri,Bold" w:hAnsi="Calibri,Bold" w:cs="Calibri,Bold"/>
           <w:b/>
           <w:bCs/>
         </w:rPr>
-      </w:pPr>
+        <w:t>Prá</w:t>
+      </w:r>
       <w:r>
         <w:rPr>
           <w:rFonts w:ascii="Calibri,Bold" w:hAnsi="Calibri,Bold" w:cs="Calibri,Bold"/>
           <w:b/>
           <w:bCs/>
         </w:rPr>
-        <w:t>Prá</w:t>
-      </w:r>
-      <w:r>
+        <w:t>ctica 1: Clasificadores generativos</w:t>
+      </w:r>
+    </w:p>
+    <w:p>
+      <w:pPr>
+        <w:autoSpaceDE w:val="0"/>
+        <w:autoSpaceDN w:val="0"/>
+        <w:adjustRightInd w:val="0"/>
+        <w:spacing w:after="0" w:line="240" w:lineRule="auto"/>
+        <w:jc w:val="center"/>
         <w:rPr>
           <w:rFonts w:ascii="Calibri,Bold" w:hAnsi="Calibri,Bold" w:cs="Calibri,Bold"/>
           <w:b/>
           <w:bCs/>
         </w:rPr>
-        <w:t>ctica 1: Clasificadores generativos</w:t>
-      </w:r>
-    </w:p>
-    <w:p>
-      <w:pPr>
-        <w:autoSpaceDE w:val="0"/>
-        <w:autoSpaceDN w:val="0"/>
-        <w:adjustRightInd w:val="0"/>
-        <w:spacing w:after="0" w:line="240" w:lineRule="auto"/>
-        <w:jc w:val="center"/>
+      </w:pPr>
+      <w:r>
         <w:rPr>
           <w:rFonts w:ascii="Calibri,Bold" w:hAnsi="Calibri,Bold" w:cs="Calibri,Bold"/>
           <w:b/>
           <w:bCs/>
         </w:rPr>
+        <w:t>Orión García Gallardo</w:t>
+      </w:r>
+    </w:p>
+    <w:p>
+      <w:pPr>
+        <w:autoSpaceDE w:val="0"/>
+        <w:autoSpaceDN w:val="0"/>
+        <w:adjustRightInd w:val="0"/>
+        <w:spacing w:after="0" w:line="240" w:lineRule="auto"/>
+        <w:jc w:val="center"/>
+        <w:rPr>
+          <w:rFonts w:ascii="Calibri" w:hAnsi="Calibri" w:cs="Calibri"/>
+        </w:rPr>
       </w:pPr>
       <w:r>
         <w:rPr>
@@ -103,26 +115,6 @@
           <w:b/>
           <w:bCs/>
         </w:rPr>
-        <w:t>Orión García Gallardo</w:t>
-      </w:r>
-    </w:p>
-    <w:p>
-      <w:pPr>
-        <w:autoSpaceDE w:val="0"/>
-        <w:autoSpaceDN w:val="0"/>
-        <w:adjustRightInd w:val="0"/>
-        <w:spacing w:after="0" w:line="240" w:lineRule="auto"/>
-        <w:jc w:val="center"/>
-        <w:rPr>
-          <w:rFonts w:ascii="Calibri" w:hAnsi="Calibri" w:cs="Calibri"/>
-        </w:rPr>
-      </w:pPr>
-      <w:r>
-        <w:rPr>
-          <w:rFonts w:ascii="Calibri,Bold" w:hAnsi="Calibri,Bold" w:cs="Calibri,Bold"/>
-          <w:b/>
-          <w:bCs/>
-        </w:rPr>
         <w:t>DNI: 48330747L</w:t>
       </w:r>
     </w:p>
@@ -134,7 +126,9 @@
         <w:spacing w:after="0" w:line="240" w:lineRule="auto"/>
         <w:jc w:val="both"/>
         <w:rPr>
-          <w:rFonts w:ascii="Calibri" w:hAnsi="Calibri" w:cs="Calibri"/>
+          <w:rFonts w:ascii="CMR10" w:hAnsi="CMR10" w:cs="CMR10"/>
+          <w:sz w:val="20"/>
+          <w:szCs w:val="20"/>
         </w:rPr>
       </w:pPr>
       <w:r>
@@ -151,6 +145,273 @@
         <w:adjustRightInd w:val="0"/>
         <w:spacing w:after="0" w:line="240" w:lineRule="auto"/>
         <w:jc w:val="both"/>
+        <w:rPr>
+          <w:rFonts w:ascii="Calibri" w:hAnsi="Calibri" w:cs="Calibri"/>
+        </w:rPr>
+      </w:pPr>
+    </w:p>
+    <w:p>
+      <w:pPr>
+        <w:autoSpaceDE w:val="0"/>
+        <w:autoSpaceDN w:val="0"/>
+        <w:adjustRightInd w:val="0"/>
+        <w:spacing w:after="0" w:line="240" w:lineRule="auto"/>
+        <w:jc w:val="both"/>
+        <w:rPr>
+          <w:rFonts w:ascii="Calibri" w:hAnsi="Calibri" w:cs="Calibri"/>
+        </w:rPr>
+      </w:pPr>
+      <w:r>
+        <w:rPr>
+          <w:rFonts w:ascii="Calibri" w:hAnsi="Calibri" w:cs="Calibri"/>
+        </w:rPr>
+        <w:t>El objetivo principal de esta práctica es entender los clasificadores paramétricos y no paramétricos. Para ello se va evaluar el rendimiento de diferentes clasificadores:</w:t>
+      </w:r>
+    </w:p>
+    <w:p>
+      <w:pPr>
+        <w:pStyle w:val="ListParagraph"/>
+        <w:numPr>
+          <w:ilvl w:val="0"/>
+          <w:numId w:val="1"/>
+        </w:numPr>
+        <w:autoSpaceDE w:val="0"/>
+        <w:autoSpaceDN w:val="0"/>
+        <w:adjustRightInd w:val="0"/>
+        <w:spacing w:after="0" w:line="240" w:lineRule="auto"/>
+        <w:jc w:val="both"/>
+        <w:rPr>
+          <w:rFonts w:ascii="Calibri" w:hAnsi="Calibri" w:cs="Calibri"/>
+        </w:rPr>
+      </w:pPr>
+      <w:r>
+        <w:rPr>
+          <w:rFonts w:ascii="Calibri" w:hAnsi="Calibri" w:cs="Calibri"/>
+        </w:rPr>
+        <w:t xml:space="preserve">Clasificador </w:t>
+      </w:r>
+      <w:r>
+        <w:rPr>
+          <w:rFonts w:ascii="Calibri" w:hAnsi="Calibri" w:cs="Calibri"/>
+        </w:rPr>
+        <w:t>paramétrico basado en Gaussianas.</w:t>
+      </w:r>
+    </w:p>
+    <w:p>
+      <w:pPr>
+        <w:pStyle w:val="ListParagraph"/>
+        <w:numPr>
+          <w:ilvl w:val="0"/>
+          <w:numId w:val="1"/>
+        </w:numPr>
+        <w:autoSpaceDE w:val="0"/>
+        <w:autoSpaceDN w:val="0"/>
+        <w:adjustRightInd w:val="0"/>
+        <w:spacing w:after="0" w:line="240" w:lineRule="auto"/>
+        <w:jc w:val="both"/>
+        <w:rPr>
+          <w:rFonts w:ascii="Calibri" w:hAnsi="Calibri" w:cs="Calibri"/>
+        </w:rPr>
+      </w:pPr>
+      <w:r>
+        <w:rPr>
+          <w:rFonts w:ascii="Calibri" w:hAnsi="Calibri" w:cs="Calibri"/>
+        </w:rPr>
+        <w:t>Clasificador no-paramétrico basado en los k vecinos más próximos (K-NN).</w:t>
+      </w:r>
+    </w:p>
+    <w:p>
+      <w:pPr>
+        <w:pStyle w:val="ListParagraph"/>
+        <w:numPr>
+          <w:ilvl w:val="0"/>
+          <w:numId w:val="1"/>
+        </w:numPr>
+        <w:autoSpaceDE w:val="0"/>
+        <w:autoSpaceDN w:val="0"/>
+        <w:adjustRightInd w:val="0"/>
+        <w:spacing w:after="0" w:line="240" w:lineRule="auto"/>
+        <w:jc w:val="both"/>
+        <w:rPr>
+          <w:rFonts w:ascii="Calibri" w:hAnsi="Calibri" w:cs="Calibri"/>
+        </w:rPr>
+      </w:pPr>
+      <w:r>
+        <w:rPr>
+          <w:rFonts w:ascii="Calibri" w:hAnsi="Calibri" w:cs="Calibri"/>
+        </w:rPr>
+        <w:t>Clasificador no-paramétrico basado</w:t>
+      </w:r>
+      <w:r>
+        <w:rPr>
+          <w:rFonts w:ascii="Calibri" w:hAnsi="Calibri" w:cs="Calibri"/>
+        </w:rPr>
+        <w:t xml:space="preserve"> en histogramas.</w:t>
+      </w:r>
+    </w:p>
+    <w:p>
+      <w:pPr>
+        <w:pStyle w:val="ListParagraph"/>
+        <w:numPr>
+          <w:ilvl w:val="0"/>
+          <w:numId w:val="1"/>
+        </w:numPr>
+        <w:autoSpaceDE w:val="0"/>
+        <w:autoSpaceDN w:val="0"/>
+        <w:adjustRightInd w:val="0"/>
+        <w:spacing w:after="0" w:line="240" w:lineRule="auto"/>
+        <w:jc w:val="both"/>
+        <w:rPr>
+          <w:rFonts w:ascii="Calibri" w:hAnsi="Calibri" w:cs="Calibri"/>
+        </w:rPr>
+      </w:pPr>
+      <w:r>
+        <w:rPr>
+          <w:rFonts w:ascii="Calibri" w:hAnsi="Calibri" w:cs="Calibri"/>
+        </w:rPr>
+        <w:t>---------------------PAZEN--------------------------</w:t>
+      </w:r>
+    </w:p>
+    <w:p>
+      <w:pPr>
+        <w:autoSpaceDE w:val="0"/>
+        <w:autoSpaceDN w:val="0"/>
+        <w:adjustRightInd w:val="0"/>
+        <w:spacing w:after="0" w:line="240" w:lineRule="auto"/>
+        <w:jc w:val="both"/>
+        <w:rPr>
+          <w:rFonts w:ascii="Calibri" w:hAnsi="Calibri" w:cs="Calibri"/>
+        </w:rPr>
+      </w:pPr>
+      <w:r>
+        <w:rPr>
+          <w:rFonts w:ascii="Calibri" w:hAnsi="Calibri" w:cs="Calibri"/>
+        </w:rPr>
+        <w:t xml:space="preserve">Para realizar esta evaluación se van a suponer únicamente dos dimensiones en el vector de características de los datos. </w:t>
+      </w:r>
+      <w:r>
+        <w:rPr>
+          <w:rFonts w:ascii="Calibri" w:hAnsi="Calibri" w:cs="Calibri"/>
+        </w:rPr>
+        <w:t>Se utilizarán</w:t>
+      </w:r>
+      <w:r>
+        <w:rPr>
+          <w:rFonts w:ascii="Calibri" w:hAnsi="Calibri" w:cs="Calibri"/>
+        </w:rPr>
+        <w:t xml:space="preserve"> tres clases </w:t>
+      </w:r>
+      <w:proofErr w:type="spellStart"/>
+      <w:r>
+        <w:rPr>
+          <w:rFonts w:ascii="Calibri" w:hAnsi="Calibri" w:cs="Calibri"/>
+        </w:rPr>
+        <w:t>equiprobables</w:t>
+      </w:r>
+      <w:proofErr w:type="spellEnd"/>
+      <w:r>
+        <w:rPr>
+          <w:rFonts w:ascii="Calibri" w:hAnsi="Calibri" w:cs="Calibri"/>
+        </w:rPr>
+        <w:t xml:space="preserve"> para evitar descompensación entre ellas y los datos tendrán una distribución gaussiana</w:t>
+      </w:r>
+      <w:r>
+        <w:rPr>
+          <w:rFonts w:ascii="Calibri" w:hAnsi="Calibri" w:cs="Calibri"/>
+        </w:rPr>
+        <w:t xml:space="preserve"> y conocida</w:t>
+      </w:r>
+      <w:r>
+        <w:rPr>
+          <w:rFonts w:ascii="Calibri" w:hAnsi="Calibri" w:cs="Calibri"/>
+        </w:rPr>
+        <w:t>.</w:t>
+      </w:r>
+      <w:r>
+        <w:rPr>
+          <w:rFonts w:ascii="Calibri" w:hAnsi="Calibri" w:cs="Calibri"/>
+        </w:rPr>
+        <w:t xml:space="preserve"> </w:t>
+      </w:r>
+      <w:r>
+        <w:rPr>
+          <w:rFonts w:ascii="Calibri" w:hAnsi="Calibri" w:cs="Calibri"/>
+        </w:rPr>
+        <w:t xml:space="preserve">Con el objetivo de </w:t>
+      </w:r>
+      <w:r>
+        <w:rPr>
+          <w:rFonts w:ascii="Calibri" w:hAnsi="Calibri" w:cs="Calibri"/>
+        </w:rPr>
+        <w:t>optimizar cada clasificador se v</w:t>
+      </w:r>
+      <w:r>
+        <w:rPr>
+          <w:rFonts w:ascii="Calibri" w:hAnsi="Calibri" w:cs="Calibri"/>
+        </w:rPr>
+        <w:t>an a entrenar con conjuntos de 50, 200 y 10</w:t>
+      </w:r>
+      <w:r>
+        <w:rPr>
+          <w:rFonts w:ascii="Calibri" w:hAnsi="Calibri" w:cs="Calibri"/>
+        </w:rPr>
+        <w:t>0</w:t>
+      </w:r>
+      <w:r>
+        <w:rPr>
+          <w:rFonts w:ascii="Calibri" w:hAnsi="Calibri" w:cs="Calibri"/>
+        </w:rPr>
+        <w:t>0 datos por clase</w:t>
+      </w:r>
+      <w:r>
+        <w:rPr>
+          <w:rFonts w:ascii="Calibri" w:hAnsi="Calibri" w:cs="Calibri"/>
+        </w:rPr>
+        <w:t xml:space="preserve"> con dos conjuntos de </w:t>
+      </w:r>
+      <w:proofErr w:type="spellStart"/>
+      <w:r>
+        <w:rPr>
+          <w:rFonts w:ascii="Calibri" w:hAnsi="Calibri" w:cs="Calibri"/>
+        </w:rPr>
+        <w:t>gausianas</w:t>
+      </w:r>
+      <w:proofErr w:type="spellEnd"/>
+      <w:r>
+        <w:rPr>
+          <w:rFonts w:ascii="Calibri" w:hAnsi="Calibri" w:cs="Calibri"/>
+        </w:rPr>
+        <w:t xml:space="preserve"> diferentes.</w:t>
+      </w:r>
+    </w:p>
+    <w:p>
+      <w:pPr>
+        <w:autoSpaceDE w:val="0"/>
+        <w:autoSpaceDN w:val="0"/>
+        <w:adjustRightInd w:val="0"/>
+        <w:spacing w:after="0" w:line="240" w:lineRule="auto"/>
+        <w:jc w:val="both"/>
+        <w:rPr>
+          <w:rFonts w:ascii="Calibri" w:hAnsi="Calibri" w:cs="Calibri"/>
+        </w:rPr>
+      </w:pPr>
+      <w:r>
+        <w:rPr>
+          <w:rFonts w:ascii="Calibri" w:hAnsi="Calibri" w:cs="Calibri"/>
+        </w:rPr>
+        <w:t xml:space="preserve"> </w:t>
+      </w:r>
+    </w:p>
+    <w:p>
+      <w:pPr>
+        <w:autoSpaceDE w:val="0"/>
+        <w:autoSpaceDN w:val="0"/>
+        <w:adjustRightInd w:val="0"/>
+        <w:spacing w:after="0" w:line="240" w:lineRule="auto"/>
+        <w:jc w:val="both"/>
+        <w:rPr>
+          <w:rFonts w:ascii="Calibri" w:hAnsi="Calibri" w:cs="Calibri"/>
+        </w:rPr>
       </w:pPr>
       <w:r>
         <w:rPr>
@@ -163,38 +424,632 @@
           <w:rFonts w:ascii="Calibri" w:hAnsi="Calibri" w:cs="Calibri"/>
         </w:rPr>
         <w:t xml:space="preserve"> </w:t>
+      </w:r>
+      <w:r>
+        <w:rPr>
+          <w:rFonts w:ascii="Calibri" w:hAnsi="Calibri" w:cs="Calibri"/>
+        </w:rPr>
+        <w:t xml:space="preserve">desarrollado. A continuación se explica las pruebas realizadas sobre la muestra y </w:t>
+      </w:r>
+      <w:r>
+        <w:rPr>
+          <w:rFonts w:ascii="Calibri" w:hAnsi="Calibri" w:cs="Calibri"/>
+        </w:rPr>
+        <w:t>se evalúan los resultados obtenidos</w:t>
+      </w:r>
+      <w:r>
+        <w:rPr>
+          <w:rFonts w:ascii="Calibri" w:hAnsi="Calibri" w:cs="Calibri"/>
+        </w:rPr>
+        <w:t>. Y por último se comenta las conclusiones obtenidas</w:t>
+      </w:r>
+      <w:r>
+        <w:rPr>
+          <w:rFonts w:ascii="Calibri" w:hAnsi="Calibri" w:cs="Calibri"/>
+        </w:rPr>
+        <w:t xml:space="preserve"> </w:t>
+      </w:r>
+      <w:r>
+        <w:rPr>
+          <w:rFonts w:ascii="Calibri" w:hAnsi="Calibri" w:cs="Calibri"/>
+        </w:rPr>
+        <w:t>y los flancos que quedan abiertos después de la finalización de esta práctica.</w:t>
+      </w:r>
+    </w:p>
+    <w:p>
+      <w:pPr>
+        <w:autoSpaceDE w:val="0"/>
+        <w:autoSpaceDN w:val="0"/>
+        <w:adjustRightInd w:val="0"/>
+        <w:spacing w:after="0" w:line="240" w:lineRule="auto"/>
+        <w:jc w:val="both"/>
+        <w:rPr>
+          <w:rFonts w:ascii="Calibri" w:hAnsi="Calibri" w:cs="Calibri"/>
+        </w:rPr>
+      </w:pPr>
+    </w:p>
+    <w:p>
+      <w:pPr>
+        <w:autoSpaceDE w:val="0"/>
+        <w:autoSpaceDN w:val="0"/>
+        <w:adjustRightInd w:val="0"/>
+        <w:spacing w:after="0" w:line="240" w:lineRule="auto"/>
+        <w:jc w:val="both"/>
+        <w:rPr>
+          <w:rFonts w:ascii="Calibri" w:hAnsi="Calibri" w:cs="Calibri"/>
+        </w:rPr>
+      </w:pPr>
+      <w:r>
+        <w:rPr>
+          <w:rFonts w:ascii="Calibri" w:hAnsi="Calibri" w:cs="Calibri"/>
+        </w:rPr>
+        <w:t>MÉTODO DESARROLLADO</w:t>
+      </w:r>
+    </w:p>
+    <w:p>
+      <w:pPr>
+        <w:autoSpaceDE w:val="0"/>
+        <w:autoSpaceDN w:val="0"/>
+        <w:adjustRightInd w:val="0"/>
+        <w:spacing w:after="0" w:line="240" w:lineRule="auto"/>
+        <w:jc w:val="both"/>
+        <w:rPr>
+          <w:rFonts w:ascii="Calibri" w:hAnsi="Calibri" w:cs="Calibri"/>
+        </w:rPr>
+      </w:pPr>
+    </w:p>
+    <w:p>
+      <w:pPr>
+        <w:autoSpaceDE w:val="0"/>
+        <w:autoSpaceDN w:val="0"/>
+        <w:adjustRightInd w:val="0"/>
+        <w:spacing w:after="0" w:line="240" w:lineRule="auto"/>
+        <w:rPr>
+          <w:rFonts w:ascii="Courier New" w:hAnsi="Courier New" w:cs="Courier New"/>
+          <w:color w:val="000000"/>
+          <w:sz w:val="20"/>
+          <w:szCs w:val="20"/>
+        </w:rPr>
+      </w:pPr>
+      <w:r>
+        <w:rPr>
+          <w:rFonts w:ascii="Courier New" w:hAnsi="Courier New" w:cs="Courier New"/>
+          <w:color w:val="000000"/>
+          <w:sz w:val="20"/>
+          <w:szCs w:val="20"/>
+        </w:rPr>
+        <w:t>VALORES_K_EN_KNN              = [1, 3, 5, 7, 11, 13, 17, 19, 21, 23, 29, 31];</w:t>
+      </w:r>
+    </w:p>
+    <w:p>
+      <w:pPr>
+        <w:autoSpaceDE w:val="0"/>
+        <w:autoSpaceDN w:val="0"/>
+        <w:adjustRightInd w:val="0"/>
+        <w:spacing w:after="0" w:line="240" w:lineRule="auto"/>
+        <w:rPr>
+          <w:rFonts w:ascii="Courier New" w:hAnsi="Courier New" w:cs="Courier New"/>
+          <w:color w:val="000000"/>
+          <w:sz w:val="20"/>
+          <w:szCs w:val="20"/>
+        </w:rPr>
+      </w:pPr>
+    </w:p>
+    <w:p>
+      <w:pPr>
+        <w:autoSpaceDE w:val="0"/>
+        <w:autoSpaceDN w:val="0"/>
+        <w:adjustRightInd w:val="0"/>
+        <w:spacing w:after="0" w:line="240" w:lineRule="auto"/>
+        <w:rPr>
+          <w:rFonts w:ascii="Courier New" w:hAnsi="Courier New" w:cs="Courier New"/>
+          <w:color w:val="000000"/>
+          <w:sz w:val="20"/>
+          <w:szCs w:val="20"/>
+        </w:rPr>
+      </w:pPr>
+    </w:p>
+    <w:p>
+      <w:pPr>
+        <w:autoSpaceDE w:val="0"/>
+        <w:autoSpaceDN w:val="0"/>
+        <w:adjustRightInd w:val="0"/>
+        <w:spacing w:after="0" w:line="240" w:lineRule="auto"/>
+        <w:rPr>
+          <w:rFonts w:ascii="Courier New" w:hAnsi="Courier New" w:cs="Courier New"/>
+          <w:sz w:val="24"/>
+          <w:szCs w:val="24"/>
+        </w:rPr>
+      </w:pPr>
+    </w:p>
+    <w:p>
+      <w:pPr>
+        <w:autoSpaceDE w:val="0"/>
+        <w:autoSpaceDN w:val="0"/>
+        <w:adjustRightInd w:val="0"/>
+        <w:spacing w:after="0" w:line="240" w:lineRule="auto"/>
+        <w:rPr>
+          <w:rFonts w:ascii="Courier New" w:hAnsi="Courier New" w:cs="Courier New"/>
+          <w:color w:val="000000"/>
+          <w:sz w:val="20"/>
+          <w:szCs w:val="20"/>
+        </w:rPr>
+      </w:pPr>
+      <w:r>
+        <w:rPr>
+          <w:rFonts w:ascii="Courier New" w:hAnsi="Courier New" w:cs="Courier New"/>
+          <w:color w:val="000000"/>
+          <w:sz w:val="20"/>
+          <w:szCs w:val="20"/>
+        </w:rPr>
+        <w:t>DIVISIONES_HISTOGRAMA         = 3:30;</w:t>
+      </w:r>
+    </w:p>
+    <w:p>
+      <w:pPr>
+        <w:autoSpaceDE w:val="0"/>
+        <w:autoSpaceDN w:val="0"/>
+        <w:adjustRightInd w:val="0"/>
+        <w:spacing w:after="0" w:line="240" w:lineRule="auto"/>
+        <w:rPr>
+          <w:rFonts w:ascii="Courier New" w:hAnsi="Courier New" w:cs="Courier New"/>
+          <w:color w:val="228B22"/>
+          <w:sz w:val="20"/>
+          <w:szCs w:val="20"/>
+        </w:rPr>
+      </w:pPr>
+    </w:p>
+    <w:p>
+      <w:pPr>
+        <w:autoSpaceDE w:val="0"/>
+        <w:autoSpaceDN w:val="0"/>
+        <w:adjustRightInd w:val="0"/>
+        <w:spacing w:after="0" w:line="240" w:lineRule="auto"/>
+        <w:rPr>
+          <w:rFonts w:ascii="Courier New" w:hAnsi="Courier New" w:cs="Courier New"/>
+          <w:color w:val="228B22"/>
+          <w:sz w:val="20"/>
+          <w:szCs w:val="20"/>
+        </w:rPr>
+      </w:pPr>
+      <w:r>
+        <w:rPr>
+          <w:rFonts w:ascii="Courier New" w:hAnsi="Courier New" w:cs="Courier New"/>
+          <w:color w:val="228B22"/>
+          <w:sz w:val="20"/>
+          <w:szCs w:val="20"/>
+        </w:rPr>
+        <w:t>Entrenar</w:t>
+      </w:r>
+    </w:p>
+    <w:p>
+      <w:pPr>
+        <w:autoSpaceDE w:val="0"/>
+        <w:autoSpaceDN w:val="0"/>
+        <w:adjustRightInd w:val="0"/>
+        <w:spacing w:after="0" w:line="240" w:lineRule="auto"/>
+        <w:rPr>
+          <w:rFonts w:ascii="Courier New" w:hAnsi="Courier New" w:cs="Courier New"/>
+          <w:sz w:val="24"/>
+          <w:szCs w:val="24"/>
+        </w:rPr>
+      </w:pPr>
+      <w:r>
+        <w:rPr>
+          <w:rFonts w:ascii="Courier New" w:hAnsi="Courier New" w:cs="Courier New"/>
+          <w:color w:val="228B22"/>
+          <w:sz w:val="20"/>
+          <w:szCs w:val="20"/>
+        </w:rPr>
+        <w:tab/>
+      </w:r>
+    </w:p>
+    <w:p>
+      <w:pPr>
+        <w:autoSpaceDE w:val="0"/>
+        <w:autoSpaceDN w:val="0"/>
+        <w:adjustRightInd w:val="0"/>
+        <w:spacing w:after="0" w:line="240" w:lineRule="auto"/>
+        <w:rPr>
+          <w:rFonts w:ascii="Courier New" w:hAnsi="Courier New" w:cs="Courier New"/>
+          <w:sz w:val="24"/>
+          <w:szCs w:val="24"/>
+        </w:rPr>
+      </w:pPr>
+      <w:r>
+        <w:rPr>
+          <w:rFonts w:ascii="Courier New" w:hAnsi="Courier New" w:cs="Courier New"/>
+          <w:color w:val="000000"/>
+          <w:sz w:val="20"/>
+          <w:szCs w:val="20"/>
+        </w:rPr>
+        <w:t xml:space="preserve">        </w:t>
+      </w:r>
+      <w:r>
+        <w:rPr>
+          <w:rFonts w:ascii="Courier New" w:hAnsi="Courier New" w:cs="Courier New"/>
+          <w:color w:val="228B22"/>
+          <w:sz w:val="20"/>
+          <w:szCs w:val="20"/>
+        </w:rPr>
+        <w:t>%crear el histogr</w:t>
+      </w:r>
+      <w:r>
+        <w:rPr>
+          <w:rFonts w:ascii="Courier New" w:hAnsi="Courier New" w:cs="Courier New"/>
+          <w:color w:val="228B22"/>
+          <w:sz w:val="20"/>
+          <w:szCs w:val="20"/>
+        </w:rPr>
+        <w:t>ama de etiquetas</w:t>
+      </w:r>
+      <w:r>
+        <w:rPr>
+          <w:rFonts w:ascii="Courier New" w:hAnsi="Courier New" w:cs="Courier New"/>
+          <w:color w:val="228B22"/>
+          <w:sz w:val="20"/>
+          <w:szCs w:val="20"/>
+        </w:rPr>
+        <w:t xml:space="preserve"> </w:t>
+      </w:r>
+      <w:r>
+        <w:rPr>
+          <w:rFonts w:ascii="Courier New" w:hAnsi="Courier New" w:cs="Courier New"/>
+          <w:color w:val="228B22"/>
+          <w:sz w:val="20"/>
+          <w:szCs w:val="20"/>
+        </w:rPr>
+        <w:t>en lugar de 3 histogramas con probabilidades</w:t>
+      </w:r>
+      <w:r>
+        <w:rPr>
+          <w:rFonts w:ascii="Courier New" w:hAnsi="Courier New" w:cs="Courier New"/>
+          <w:color w:val="228B22"/>
+          <w:sz w:val="20"/>
+          <w:szCs w:val="20"/>
+        </w:rPr>
+        <w:t xml:space="preserve"> para los datos de entrenamiento</w:t>
+      </w:r>
+    </w:p>
+    <w:p>
+      <w:pPr>
+        <w:autoSpaceDE w:val="0"/>
+        <w:autoSpaceDN w:val="0"/>
+        <w:adjustRightInd w:val="0"/>
+        <w:spacing w:after="0" w:line="240" w:lineRule="auto"/>
+        <w:ind w:firstLine="708"/>
+        <w:rPr>
+          <w:rFonts w:ascii="Courier New" w:hAnsi="Courier New" w:cs="Courier New"/>
+          <w:sz w:val="24"/>
+          <w:szCs w:val="24"/>
+        </w:rPr>
+      </w:pPr>
+      <w:r>
+        <w:rPr>
+          <w:rFonts w:ascii="Courier New" w:hAnsi="Courier New" w:cs="Courier New"/>
+          <w:color w:val="228B22"/>
+          <w:sz w:val="20"/>
+          <w:szCs w:val="20"/>
+        </w:rPr>
+        <w:t>%Evaluar los datos de test</w:t>
+      </w:r>
+    </w:p>
+    <w:p>
+      <w:pPr>
+        <w:autoSpaceDE w:val="0"/>
+        <w:autoSpaceDN w:val="0"/>
+        <w:adjustRightInd w:val="0"/>
+        <w:spacing w:after="0" w:line="240" w:lineRule="auto"/>
+        <w:ind w:firstLine="708"/>
+        <w:rPr>
+          <w:rFonts w:ascii="Courier New" w:hAnsi="Courier New" w:cs="Courier New"/>
+          <w:color w:val="228B22"/>
+          <w:sz w:val="20"/>
+          <w:szCs w:val="20"/>
+        </w:rPr>
+      </w:pPr>
+      <w:proofErr w:type="gramStart"/>
+      <w:r>
+        <w:rPr>
+          <w:rFonts w:ascii="Courier New" w:hAnsi="Courier New" w:cs="Courier New"/>
+          <w:color w:val="228B22"/>
+          <w:sz w:val="20"/>
+          <w:szCs w:val="20"/>
+        </w:rPr>
+        <w:t>encontrar</w:t>
+      </w:r>
+      <w:proofErr w:type="gramEnd"/>
+      <w:r>
+        <w:rPr>
+          <w:rFonts w:ascii="Courier New" w:hAnsi="Courier New" w:cs="Courier New"/>
+          <w:color w:val="228B22"/>
+          <w:sz w:val="20"/>
+          <w:szCs w:val="20"/>
+        </w:rPr>
+        <w:t xml:space="preserve"> n optima</w:t>
+      </w:r>
+    </w:p>
+    <w:p>
+      <w:pPr>
+        <w:autoSpaceDE w:val="0"/>
+        <w:autoSpaceDN w:val="0"/>
+        <w:adjustRightInd w:val="0"/>
+        <w:spacing w:after="0" w:line="240" w:lineRule="auto"/>
+        <w:ind w:firstLine="708"/>
+        <w:rPr>
+          <w:rFonts w:ascii="Courier New" w:hAnsi="Courier New" w:cs="Courier New"/>
+          <w:color w:val="228B22"/>
+          <w:sz w:val="20"/>
+          <w:szCs w:val="20"/>
+        </w:rPr>
+      </w:pPr>
+    </w:p>
+    <w:p>
+      <w:pPr>
+        <w:autoSpaceDE w:val="0"/>
+        <w:autoSpaceDN w:val="0"/>
+        <w:adjustRightInd w:val="0"/>
+        <w:spacing w:after="0" w:line="240" w:lineRule="auto"/>
+        <w:rPr>
+          <w:rFonts w:ascii="Courier New" w:hAnsi="Courier New" w:cs="Courier New"/>
+          <w:sz w:val="24"/>
+          <w:szCs w:val="24"/>
+        </w:rPr>
+      </w:pPr>
+      <w:r>
+        <w:rPr>
+          <w:rFonts w:ascii="Courier New" w:hAnsi="Courier New" w:cs="Courier New"/>
+          <w:color w:val="228B22"/>
+          <w:sz w:val="20"/>
+          <w:szCs w:val="20"/>
+        </w:rPr>
+        <w:t>%crear el histogr</w:t>
+      </w:r>
+      <w:r>
+        <w:rPr>
+          <w:rFonts w:ascii="Courier New" w:hAnsi="Courier New" w:cs="Courier New"/>
+          <w:color w:val="228B22"/>
+          <w:sz w:val="20"/>
+          <w:szCs w:val="20"/>
+        </w:rPr>
+        <w:t xml:space="preserve">ama de etiquetas </w:t>
+      </w:r>
+      <w:r>
+        <w:rPr>
+          <w:rFonts w:ascii="Courier New" w:hAnsi="Courier New" w:cs="Courier New"/>
+          <w:color w:val="228B22"/>
+          <w:sz w:val="20"/>
+          <w:szCs w:val="20"/>
+        </w:rPr>
+        <w:t>con</w:t>
       </w:r>
       <w:bookmarkStart w:id="0" w:name="_GoBack"/>
       <w:bookmarkEnd w:id="0"/>
       <w:r>
         <w:rPr>
-          <w:rFonts w:ascii="Calibri" w:hAnsi="Calibri" w:cs="Calibri"/>
-        </w:rPr>
-        <w:t>desarrollado. A continuación se explica las pruebas realizadas sobre la muestra y las mejoras</w:t>
-      </w:r>
-      <w:r>
-        <w:rPr>
-          <w:rFonts w:ascii="Calibri" w:hAnsi="Calibri" w:cs="Calibri"/>
-        </w:rPr>
-        <w:t xml:space="preserve"> </w:t>
-      </w:r>
-      <w:r>
-        <w:rPr>
-          <w:rFonts w:ascii="Calibri" w:hAnsi="Calibri" w:cs="Calibri"/>
-        </w:rPr>
-        <w:t>que se han introducido al ver los resultaos. Y por último se comenta las conclusiones obtenidas</w:t>
-      </w:r>
-      <w:r>
-        <w:rPr>
-          <w:rFonts w:ascii="Calibri" w:hAnsi="Calibri" w:cs="Calibri"/>
-        </w:rPr>
-        <w:t xml:space="preserve"> </w:t>
-      </w:r>
-      <w:r>
-        <w:rPr>
-          <w:rFonts w:ascii="Calibri" w:hAnsi="Calibri" w:cs="Calibri"/>
-        </w:rPr>
-        <w:t>y los flancos que quedan abiertos después de la finalización de esta práctica.</w:t>
+          <w:rFonts w:ascii="Courier New" w:hAnsi="Courier New" w:cs="Courier New"/>
+          <w:color w:val="228B22"/>
+          <w:sz w:val="20"/>
+          <w:szCs w:val="20"/>
+        </w:rPr>
+        <w:t xml:space="preserve"> todos los datos</w:t>
+      </w:r>
+      <w:r>
+        <w:rPr>
+          <w:rFonts w:ascii="Courier New" w:hAnsi="Courier New" w:cs="Courier New"/>
+          <w:color w:val="228B22"/>
+          <w:sz w:val="20"/>
+          <w:szCs w:val="20"/>
+        </w:rPr>
+        <w:t xml:space="preserve"> de entrenamiento</w:t>
+      </w:r>
+      <w:r>
+        <w:rPr>
+          <w:rFonts w:ascii="Courier New" w:hAnsi="Courier New" w:cs="Courier New"/>
+          <w:color w:val="228B22"/>
+          <w:sz w:val="20"/>
+          <w:szCs w:val="20"/>
+        </w:rPr>
+        <w:t xml:space="preserve"> en lugar de 3 histogramas con probabilidades</w:t>
+      </w:r>
+    </w:p>
+    <w:p>
+      <w:pPr>
+        <w:autoSpaceDE w:val="0"/>
+        <w:autoSpaceDN w:val="0"/>
+        <w:adjustRightInd w:val="0"/>
+        <w:spacing w:after="0" w:line="240" w:lineRule="auto"/>
+        <w:rPr>
+          <w:rFonts w:ascii="Courier New" w:hAnsi="Courier New" w:cs="Courier New"/>
+          <w:sz w:val="24"/>
+          <w:szCs w:val="24"/>
+        </w:rPr>
+      </w:pPr>
+    </w:p>
+    <w:p>
+      <w:pPr>
+        <w:autoSpaceDE w:val="0"/>
+        <w:autoSpaceDN w:val="0"/>
+        <w:adjustRightInd w:val="0"/>
+        <w:spacing w:after="0" w:line="240" w:lineRule="auto"/>
+        <w:jc w:val="both"/>
+        <w:rPr>
+          <w:rFonts w:ascii="Calibri" w:hAnsi="Calibri" w:cs="Calibri"/>
+        </w:rPr>
+      </w:pPr>
+    </w:p>
+    <w:p>
+      <w:pPr>
+        <w:autoSpaceDE w:val="0"/>
+        <w:autoSpaceDN w:val="0"/>
+        <w:adjustRightInd w:val="0"/>
+        <w:spacing w:after="0" w:line="240" w:lineRule="auto"/>
+        <w:rPr>
+          <w:rFonts w:ascii="CMR10" w:hAnsi="CMR10" w:cs="CMR10"/>
+          <w:sz w:val="20"/>
+          <w:szCs w:val="20"/>
+        </w:rPr>
+      </w:pPr>
+      <w:proofErr w:type="spellStart"/>
+      <w:r>
+        <w:rPr>
+          <w:rFonts w:ascii="CMR10" w:hAnsi="CMR10" w:cs="CMR10"/>
+          <w:sz w:val="20"/>
+          <w:szCs w:val="20"/>
+        </w:rPr>
+        <w:t>validaci´on</w:t>
+      </w:r>
+      <w:proofErr w:type="spellEnd"/>
+    </w:p>
+    <w:p>
+      <w:pPr>
+        <w:autoSpaceDE w:val="0"/>
+        <w:autoSpaceDN w:val="0"/>
+        <w:adjustRightInd w:val="0"/>
+        <w:spacing w:after="0" w:line="240" w:lineRule="auto"/>
+        <w:jc w:val="both"/>
+        <w:rPr>
+          <w:rFonts w:ascii="Calibri" w:hAnsi="Calibri" w:cs="Calibri"/>
+        </w:rPr>
+      </w:pPr>
+      <w:proofErr w:type="gramStart"/>
+      <w:r>
+        <w:rPr>
+          <w:rFonts w:ascii="CMR10" w:hAnsi="CMR10" w:cs="CMR10"/>
+          <w:sz w:val="20"/>
+          <w:szCs w:val="20"/>
+        </w:rPr>
+        <w:t>cruzada</w:t>
+      </w:r>
+      <w:proofErr w:type="gramEnd"/>
+      <w:r>
+        <w:rPr>
+          <w:rFonts w:ascii="CMR10" w:hAnsi="CMR10" w:cs="CMR10"/>
+          <w:sz w:val="20"/>
+          <w:szCs w:val="20"/>
+        </w:rPr>
+        <w:t xml:space="preserve"> de 5 grupos (5 </w:t>
+      </w:r>
+      <w:proofErr w:type="spellStart"/>
+      <w:r>
+        <w:rPr>
+          <w:rFonts w:ascii="CMR10" w:hAnsi="CMR10" w:cs="CMR10"/>
+          <w:sz w:val="20"/>
+          <w:szCs w:val="20"/>
+        </w:rPr>
+        <w:t>fold</w:t>
+      </w:r>
+      <w:proofErr w:type="spellEnd"/>
+      <w:r>
+        <w:rPr>
+          <w:rFonts w:ascii="CMR10" w:hAnsi="CMR10" w:cs="CMR10"/>
+          <w:sz w:val="20"/>
+          <w:szCs w:val="20"/>
+        </w:rPr>
+        <w:t>)</w:t>
+      </w:r>
+    </w:p>
+    <w:p>
+      <w:pPr>
+        <w:autoSpaceDE w:val="0"/>
+        <w:autoSpaceDN w:val="0"/>
+        <w:adjustRightInd w:val="0"/>
+        <w:spacing w:after="0" w:line="240" w:lineRule="auto"/>
+        <w:jc w:val="both"/>
+        <w:rPr>
+          <w:rFonts w:ascii="Calibri" w:hAnsi="Calibri" w:cs="Calibri"/>
+        </w:rPr>
+      </w:pPr>
+    </w:p>
+    <w:p>
+      <w:pPr>
+        <w:autoSpaceDE w:val="0"/>
+        <w:autoSpaceDN w:val="0"/>
+        <w:adjustRightInd w:val="0"/>
+        <w:spacing w:after="0" w:line="240" w:lineRule="auto"/>
+        <w:jc w:val="both"/>
+        <w:rPr>
+          <w:rFonts w:ascii="Calibri" w:hAnsi="Calibri" w:cs="Calibri"/>
+        </w:rPr>
+      </w:pPr>
+      <w:r>
+        <w:rPr>
+          <w:rFonts w:ascii="Calibri" w:hAnsi="Calibri" w:cs="Calibri"/>
+        </w:rPr>
+        <w:t>EVALUACIÓN</w:t>
+      </w:r>
+    </w:p>
+    <w:p>
+      <w:pPr>
+        <w:autoSpaceDE w:val="0"/>
+        <w:autoSpaceDN w:val="0"/>
+        <w:adjustRightInd w:val="0"/>
+        <w:spacing w:after="0" w:line="240" w:lineRule="auto"/>
+        <w:jc w:val="both"/>
+        <w:rPr>
+          <w:rFonts w:ascii="Calibri" w:hAnsi="Calibri" w:cs="Calibri"/>
+        </w:rPr>
+      </w:pPr>
+    </w:p>
+    <w:p>
+      <w:pPr>
+        <w:autoSpaceDE w:val="0"/>
+        <w:autoSpaceDN w:val="0"/>
+        <w:adjustRightInd w:val="0"/>
+        <w:spacing w:after="0" w:line="240" w:lineRule="auto"/>
+        <w:rPr>
+          <w:rFonts w:ascii="Courier New" w:hAnsi="Courier New" w:cs="Courier New"/>
+          <w:sz w:val="24"/>
+          <w:szCs w:val="24"/>
+        </w:rPr>
+      </w:pPr>
+      <w:r>
+        <w:rPr>
+          <w:rFonts w:ascii="Courier New" w:hAnsi="Courier New" w:cs="Courier New"/>
+          <w:color w:val="000000"/>
+          <w:sz w:val="20"/>
+          <w:szCs w:val="20"/>
+        </w:rPr>
+        <w:t>NUM_DATOS_TEST_POR_CLASE      = 100;</w:t>
+      </w:r>
+    </w:p>
+    <w:p>
+      <w:pPr>
+        <w:autoSpaceDE w:val="0"/>
+        <w:autoSpaceDN w:val="0"/>
+        <w:adjustRightInd w:val="0"/>
+        <w:spacing w:after="0" w:line="240" w:lineRule="auto"/>
+        <w:jc w:val="both"/>
+        <w:rPr>
+          <w:rFonts w:ascii="Calibri" w:hAnsi="Calibri" w:cs="Calibri"/>
+        </w:rPr>
+      </w:pPr>
+    </w:p>
+    <w:p>
+      <w:pPr>
+        <w:autoSpaceDE w:val="0"/>
+        <w:autoSpaceDN w:val="0"/>
+        <w:adjustRightInd w:val="0"/>
+        <w:spacing w:after="0" w:line="240" w:lineRule="auto"/>
+        <w:jc w:val="both"/>
+        <w:rPr>
+          <w:rFonts w:ascii="Calibri" w:hAnsi="Calibri" w:cs="Calibri"/>
+        </w:rPr>
+      </w:pPr>
+    </w:p>
+    <w:p>
+      <w:pPr>
+        <w:autoSpaceDE w:val="0"/>
+        <w:autoSpaceDN w:val="0"/>
+        <w:adjustRightInd w:val="0"/>
+        <w:spacing w:after="0" w:line="240" w:lineRule="auto"/>
+        <w:jc w:val="both"/>
+      </w:pPr>
+      <w:r>
+        <w:rPr>
+          <w:rFonts w:ascii="Calibri" w:hAnsi="Calibri" w:cs="Calibri"/>
+        </w:rPr>
+        <w:t>CONCLUSIONES</w:t>
       </w:r>
     </w:p>
     <w:sectPr>
@@ -205,6 +1060,100 @@
     </w:sectPr>
   </w:body>
 </w:document>
+</file>
+
+<file path=word/numbering.xml><?xml version="1.0" encoding="utf-8"?>
+<w:numbering xmlns:wpc="http://schemas.microsoft.com/office/word/2010/wordprocessingCanvas" xmlns:mc="http://schemas.openxmlformats.org/markup-compatibility/2006" xmlns:o="urn:schemas-microsoft-com:office:office" xmlns:r="http://schemas.openxmlformats.org/officeDocument/2006/relationships" xmlns:m="http://schemas.openxmlformats.org/officeDocument/2006/math" xmlns:v="urn:schemas-microsoft-com:vml" xmlns:wp14="http://schemas.microsoft.com/office/word/2010/wordprocessingDrawing" xmlns:wp="http://schemas.openxmlformats.org/drawingml/2006/wordprocessingDrawing" xmlns:w10="urn:schemas-microsoft-com:office:word" xmlns:w="http://schemas.openxmlformats.org/wordprocessingml/2006/main" xmlns:w14="http://schemas.microsoft.com/office/word/2010/wordml" xmlns:wpg="http://schemas.microsoft.com/office/word/2010/wordprocessingGroup" xmlns:wpi="http://schemas.microsoft.com/office/word/2010/wordprocessingInk" xmlns:wne="http://schemas.microsoft.com/office/word/2006/wordml" xmlns:wps="http://schemas.microsoft.com/office/word/2010/wordprocessingShape" mc:Ignorable="w14 wp14">
+  <w:abstractNum w:abstractNumId="0">
+    <w:nsid w:val="7C5E02D9"/>
+    <w:multiLevelType w:val="hybridMultilevel"/>
+    <w:tmpl w:val="FA7618E2"/>
+    <w:lvl w:ilvl="0" w:tplc="0C0A000F">
+      <w:start w:val="1"/>
+      <w:numFmt w:val="decimal"/>
+      <w:lvlText w:val="%1."/>
+      <w:lvlJc w:val="left"/>
+      <w:pPr>
+        <w:ind w:left="720" w:hanging="360"/>
+      </w:pPr>
+    </w:lvl>
+    <w:lvl w:ilvl="1" w:tplc="0C0A0019" w:tentative="1">
+      <w:start w:val="1"/>
+      <w:numFmt w:val="lowerLetter"/>
+      <w:lvlText w:val="%2."/>
+      <w:lvlJc w:val="left"/>
+      <w:pPr>
+        <w:ind w:left="1440" w:hanging="360"/>
+      </w:pPr>
+    </w:lvl>
+    <w:lvl w:ilvl="2" w:tplc="0C0A001B" w:tentative="1">
+      <w:start w:val="1"/>
+      <w:numFmt w:val="lowerRoman"/>
+      <w:lvlText w:val="%3."/>
+      <w:lvlJc w:val="right"/>
+      <w:pPr>
+        <w:ind w:left="2160" w:hanging="180"/>
+      </w:pPr>
+    </w:lvl>
+    <w:lvl w:ilvl="3" w:tplc="0C0A000F" w:tentative="1">
+      <w:start w:val="1"/>
+      <w:numFmt w:val="decimal"/>
+      <w:lvlText w:val="%4."/>
+      <w:lvlJc w:val="left"/>
+      <w:pPr>
+        <w:ind w:left="2880" w:hanging="360"/>
+      </w:pPr>
+    </w:lvl>
+    <w:lvl w:ilvl="4" w:tplc="0C0A0019" w:tentative="1">
+      <w:start w:val="1"/>
+      <w:numFmt w:val="lowerLetter"/>
+      <w:lvlText w:val="%5."/>
+      <w:lvlJc w:val="left"/>
+      <w:pPr>
+        <w:ind w:left="3600" w:hanging="360"/>
+      </w:pPr>
+    </w:lvl>
+    <w:lvl w:ilvl="5" w:tplc="0C0A001B" w:tentative="1">
+      <w:start w:val="1"/>
+      <w:numFmt w:val="lowerRoman"/>
+      <w:lvlText w:val="%6."/>
+      <w:lvlJc w:val="right"/>
+      <w:pPr>
+        <w:ind w:left="4320" w:hanging="180"/>
+      </w:pPr>
+    </w:lvl>
+    <w:lvl w:ilvl="6" w:tplc="0C0A000F" w:tentative="1">
+      <w:start w:val="1"/>
+      <w:numFmt w:val="decimal"/>
+      <w:lvlText w:val="%7."/>
+      <w:lvlJc w:val="left"/>
+      <w:pPr>
+        <w:ind w:left="5040" w:hanging="360"/>
+      </w:pPr>
+    </w:lvl>
+    <w:lvl w:ilvl="7" w:tplc="0C0A0019" w:tentative="1">
+      <w:start w:val="1"/>
+      <w:numFmt w:val="lowerLetter"/>
+      <w:lvlText w:val="%8."/>
+      <w:lvlJc w:val="left"/>
+      <w:pPr>
+        <w:ind w:left="5760" w:hanging="360"/>
+      </w:pPr>
+    </w:lvl>
+    <w:lvl w:ilvl="8" w:tplc="0C0A001B" w:tentative="1">
+      <w:start w:val="1"/>
+      <w:numFmt w:val="lowerRoman"/>
+      <w:lvlText w:val="%9."/>
+      <w:lvlJc w:val="right"/>
+      <w:pPr>
+        <w:ind w:left="6480" w:hanging="180"/>
+      </w:pPr>
+    </w:lvl>
+  </w:abstractNum>
+  <w:num w:numId="1">
+    <w:abstractNumId w:val="0"/>
+  </w:num>
+</w:numbering>
 </file>
 
 <file path=word/styles.xml><?xml version="1.0" encoding="utf-8"?>
@@ -394,6 +1343,17 @@
     <w:semiHidden/>
     <w:unhideWhenUsed/>
   </w:style>
+  <w:style w:type="paragraph" w:styleId="ListParagraph">
+    <w:name w:val="List Paragraph"/>
+    <w:basedOn w:val="Normal"/>
+    <w:uiPriority w:val="34"/>
+    <w:qFormat/>
+    <w:rsid w:val="0090619E"/>
+    <w:pPr>
+      <w:ind w:left="720"/>
+      <w:contextualSpacing/>
+    </w:pPr>
+  </w:style>
 </w:styles>
 </file>
 
@@ -583,6 +1543,17 @@
     <w:uiPriority w:val="99"/>
     <w:semiHidden/>
     <w:unhideWhenUsed/>
+  </w:style>
+  <w:style w:type="paragraph" w:styleId="ListParagraph">
+    <w:name w:val="List Paragraph"/>
+    <w:basedOn w:val="Normal"/>
+    <w:uiPriority w:val="34"/>
+    <w:qFormat/>
+    <w:rsid w:val="0090619E"/>
+    <w:pPr>
+      <w:ind w:left="720"/>
+      <w:contextualSpacing/>
+    </w:pPr>
   </w:style>
 </w:styles>
 </file>

</xml_diff>

<commit_message>
Added functionality for tie in knn
</commit_message>
<xml_diff>
--- a/Practise1/doc/MemoriaPractica1.docx
+++ b/Practise1/doc/MemoriaPractica1.docx
@@ -504,6 +504,18 @@
         <w:autoSpaceDN w:val="0"/>
         <w:adjustRightInd w:val="0"/>
         <w:spacing w:after="0" w:line="240" w:lineRule="auto"/>
+        <w:jc w:val="both"/>
+        <w:rPr>
+          <w:rFonts w:ascii="Calibri" w:hAnsi="Calibri" w:cs="Calibri"/>
+        </w:rPr>
+      </w:pPr>
+    </w:p>
+    <w:p>
+      <w:pPr>
+        <w:autoSpaceDE w:val="0"/>
+        <w:autoSpaceDN w:val="0"/>
+        <w:adjustRightInd w:val="0"/>
+        <w:spacing w:after="0" w:line="240" w:lineRule="auto"/>
         <w:rPr>
           <w:rFonts w:ascii="Courier New" w:hAnsi="Courier New" w:cs="Courier New"/>
           <w:color w:val="000000"/>
@@ -534,20 +546,49 @@
           <w:szCs w:val="20"/>
         </w:rPr>
       </w:pPr>
-    </w:p>
-    <w:p>
-      <w:pPr>
-        <w:autoSpaceDE w:val="0"/>
-        <w:autoSpaceDN w:val="0"/>
-        <w:adjustRightInd w:val="0"/>
-        <w:spacing w:after="0" w:line="240" w:lineRule="auto"/>
+      <w:r>
         <w:rPr>
           <w:rFonts w:ascii="Courier New" w:hAnsi="Courier New" w:cs="Courier New"/>
           <w:color w:val="000000"/>
           <w:sz w:val="20"/>
           <w:szCs w:val="20"/>
         </w:rPr>
-      </w:pPr>
+        <w:t xml:space="preserve">Distancia </w:t>
+      </w:r>
+      <w:proofErr w:type="spellStart"/>
+      <w:r>
+        <w:rPr>
+          <w:rFonts w:ascii="Courier New" w:hAnsi="Courier New" w:cs="Courier New"/>
+          <w:color w:val="000000"/>
+          <w:sz w:val="20"/>
+          <w:szCs w:val="20"/>
+        </w:rPr>
+        <w:t>Euclidea</w:t>
+      </w:r>
+      <w:proofErr w:type="spellEnd"/>
+    </w:p>
+    <w:p>
+      <w:pPr>
+        <w:autoSpaceDE w:val="0"/>
+        <w:autoSpaceDN w:val="0"/>
+        <w:adjustRightInd w:val="0"/>
+        <w:spacing w:after="0" w:line="240" w:lineRule="auto"/>
+        <w:rPr>
+          <w:rFonts w:ascii="Courier New" w:hAnsi="Courier New" w:cs="Courier New"/>
+          <w:color w:val="000000"/>
+          <w:sz w:val="20"/>
+          <w:szCs w:val="20"/>
+        </w:rPr>
+      </w:pPr>
+      <w:r>
+        <w:rPr>
+          <w:rFonts w:ascii="Courier New" w:hAnsi="Courier New" w:cs="Courier New"/>
+          <w:color w:val="000000"/>
+          <w:sz w:val="20"/>
+          <w:szCs w:val="20"/>
+        </w:rPr>
+        <w:t>Etiqueta menor en caso de empate %%%CAMBIAR</w:t>
+      </w:r>
     </w:p>
     <w:p>
       <w:pPr>
@@ -598,7 +639,101 @@
           <w:szCs w:val="20"/>
         </w:rPr>
       </w:pPr>
-    </w:p>
+      <w:r>
+        <w:rPr>
+          <w:rFonts w:ascii="Courier New" w:hAnsi="Courier New" w:cs="Courier New"/>
+          <w:color w:val="228B22"/>
+          <w:sz w:val="20"/>
+          <w:szCs w:val="20"/>
+        </w:rPr>
+        <w:t xml:space="preserve">Calcular </w:t>
+      </w:r>
+      <w:proofErr w:type="spellStart"/>
+      <w:r>
+        <w:rPr>
+          <w:rFonts w:ascii="Courier New" w:hAnsi="Courier New" w:cs="Courier New"/>
+          <w:color w:val="228B22"/>
+          <w:sz w:val="20"/>
+          <w:szCs w:val="20"/>
+        </w:rPr>
+        <w:t>aprioris</w:t>
+      </w:r>
+      <w:proofErr w:type="spellEnd"/>
+      <w:r>
+        <w:rPr>
+          <w:rFonts w:ascii="Courier New" w:hAnsi="Courier New" w:cs="Courier New"/>
+          <w:color w:val="228B22"/>
+          <w:sz w:val="20"/>
+          <w:szCs w:val="20"/>
+        </w:rPr>
+        <w:t xml:space="preserve"> de cada clase</w:t>
+      </w:r>
+    </w:p>
+    <w:p>
+      <w:pPr>
+        <w:autoSpaceDE w:val="0"/>
+        <w:autoSpaceDN w:val="0"/>
+        <w:adjustRightInd w:val="0"/>
+        <w:spacing w:after="0" w:line="240" w:lineRule="auto"/>
+        <w:rPr>
+          <w:rFonts w:ascii="Courier New" w:hAnsi="Courier New" w:cs="Courier New"/>
+          <w:color w:val="228B22"/>
+          <w:sz w:val="20"/>
+          <w:szCs w:val="20"/>
+        </w:rPr>
+      </w:pPr>
+      <w:proofErr w:type="spellStart"/>
+      <w:r>
+        <w:rPr>
+          <w:rFonts w:ascii="Courier New" w:hAnsi="Courier New" w:cs="Courier New"/>
+          <w:color w:val="228B22"/>
+          <w:sz w:val="20"/>
+          <w:szCs w:val="20"/>
+        </w:rPr>
+        <w:t>Creacion</w:t>
+      </w:r>
+      <w:proofErr w:type="spellEnd"/>
+      <w:r>
+        <w:rPr>
+          <w:rFonts w:ascii="Courier New" w:hAnsi="Courier New" w:cs="Courier New"/>
+          <w:color w:val="228B22"/>
+          <w:sz w:val="20"/>
+          <w:szCs w:val="20"/>
+        </w:rPr>
+        <w:t xml:space="preserve"> de histogramas – Datos </w:t>
+      </w:r>
+      <w:bookmarkStart w:id="0" w:name="_GoBack"/>
+      <w:r>
+        <w:rPr>
+          <w:rFonts w:ascii="Courier New" w:hAnsi="Courier New" w:cs="Courier New"/>
+          <w:color w:val="228B22"/>
+          <w:sz w:val="20"/>
+          <w:szCs w:val="20"/>
+        </w:rPr>
+        <w:t xml:space="preserve">menores del </w:t>
+      </w:r>
+      <w:proofErr w:type="spellStart"/>
+      <w:r>
+        <w:rPr>
+          <w:rFonts w:ascii="Courier New" w:hAnsi="Courier New" w:cs="Courier New"/>
+          <w:color w:val="228B22"/>
+          <w:sz w:val="20"/>
+          <w:szCs w:val="20"/>
+        </w:rPr>
+        <w:t>minimo</w:t>
+      </w:r>
+      <w:proofErr w:type="spellEnd"/>
+      <w:r>
+        <w:rPr>
+          <w:rFonts w:ascii="Courier New" w:hAnsi="Courier New" w:cs="Courier New"/>
+          <w:color w:val="228B22"/>
+          <w:sz w:val="20"/>
+          <w:szCs w:val="20"/>
+        </w:rPr>
+        <w:t xml:space="preserve"> se ponen en el primer rango y mayores del rango en el último</w:t>
+      </w:r>
+    </w:p>
+    <w:bookmarkEnd w:id="0"/>
     <w:p>
       <w:pPr>
         <w:autoSpaceDE w:val="0"/>
@@ -823,8 +958,6 @@
         </w:rPr>
         <w:t>con</w:t>
       </w:r>
-      <w:bookmarkStart w:id="0" w:name="_GoBack"/>
-      <w:bookmarkEnd w:id="0"/>
       <w:r>
         <w:rPr>
           <w:rFonts w:ascii="Courier New" w:hAnsi="Courier New" w:cs="Courier New"/>
@@ -885,6 +1018,55 @@
         <w:adjustRightInd w:val="0"/>
         <w:spacing w:after="0" w:line="240" w:lineRule="auto"/>
         <w:rPr>
+          <w:rFonts w:ascii="Courier New" w:hAnsi="Courier New" w:cs="Courier New"/>
+          <w:color w:val="000000"/>
+          <w:sz w:val="20"/>
+          <w:szCs w:val="20"/>
+        </w:rPr>
+      </w:pPr>
+    </w:p>
+    <w:p>
+      <w:pPr>
+        <w:autoSpaceDE w:val="0"/>
+        <w:autoSpaceDN w:val="0"/>
+        <w:adjustRightInd w:val="0"/>
+        <w:spacing w:after="0" w:line="240" w:lineRule="auto"/>
+        <w:rPr>
+          <w:rFonts w:ascii="Courier New" w:hAnsi="Courier New" w:cs="Courier New"/>
+          <w:color w:val="000000"/>
+          <w:sz w:val="20"/>
+          <w:szCs w:val="20"/>
+        </w:rPr>
+      </w:pPr>
+      <w:r>
+        <w:rPr>
+          <w:rFonts w:ascii="Courier New" w:hAnsi="Courier New" w:cs="Courier New"/>
+          <w:color w:val="000000"/>
+          <w:sz w:val="20"/>
+          <w:szCs w:val="20"/>
+        </w:rPr>
+        <w:t>Elección aleatoria de los índices de los datos de entrenamiento y test</w:t>
+      </w:r>
+    </w:p>
+    <w:p>
+      <w:pPr>
+        <w:autoSpaceDE w:val="0"/>
+        <w:autoSpaceDN w:val="0"/>
+        <w:adjustRightInd w:val="0"/>
+        <w:spacing w:after="0" w:line="240" w:lineRule="auto"/>
+        <w:jc w:val="both"/>
+        <w:rPr>
+          <w:rFonts w:ascii="Calibri" w:hAnsi="Calibri" w:cs="Calibri"/>
+        </w:rPr>
+      </w:pPr>
+    </w:p>
+    <w:p>
+      <w:pPr>
+        <w:autoSpaceDE w:val="0"/>
+        <w:autoSpaceDN w:val="0"/>
+        <w:adjustRightInd w:val="0"/>
+        <w:spacing w:after="0" w:line="240" w:lineRule="auto"/>
+        <w:rPr>
           <w:rFonts w:ascii="CMR10" w:hAnsi="CMR10" w:cs="CMR10"/>
           <w:sz w:val="20"/>
           <w:szCs w:val="20"/>
@@ -990,28 +1172,6 @@
           <w:rFonts w:ascii="Calibri" w:hAnsi="Calibri" w:cs="Calibri"/>
         </w:rPr>
       </w:pPr>
-    </w:p>
-    <w:p>
-      <w:pPr>
-        <w:autoSpaceDE w:val="0"/>
-        <w:autoSpaceDN w:val="0"/>
-        <w:adjustRightInd w:val="0"/>
-        <w:spacing w:after="0" w:line="240" w:lineRule="auto"/>
-        <w:rPr>
-          <w:rFonts w:ascii="Courier New" w:hAnsi="Courier New" w:cs="Courier New"/>
-          <w:sz w:val="24"/>
-          <w:szCs w:val="24"/>
-        </w:rPr>
-      </w:pPr>
-      <w:r>
-        <w:rPr>
-          <w:rFonts w:ascii="Courier New" w:hAnsi="Courier New" w:cs="Courier New"/>
-          <w:color w:val="000000"/>
-          <w:sz w:val="20"/>
-          <w:szCs w:val="20"/>
-        </w:rPr>
-        <w:t>NUM_DATOS_TEST_POR_CLASE      = 100;</w:t>
-      </w:r>
     </w:p>
     <w:p>
       <w:pPr>

</xml_diff>

<commit_message>
Doc update Code comments changes
</commit_message>
<xml_diff>
--- a/Practise1/doc/MemoriaPractica1.docx
+++ b/Practise1/doc/MemoriaPractica1.docx
@@ -482,14 +482,154 @@
         <w:spacing w:after="0" w:line="240" w:lineRule="auto"/>
         <w:jc w:val="both"/>
         <w:rPr>
-          <w:rFonts w:ascii="Calibri" w:hAnsi="Calibri" w:cs="Calibri"/>
-        </w:rPr>
-      </w:pPr>
-      <w:r>
-        <w:rPr>
-          <w:rFonts w:ascii="Calibri" w:hAnsi="Calibri" w:cs="Calibri"/>
-        </w:rPr>
-        <w:t>Cada uno de los métodos mencionados tiene</w:t>
+          <w:rFonts w:ascii="Courier New" w:hAnsi="Courier New" w:cs="Courier New"/>
+          <w:sz w:val="24"/>
+          <w:szCs w:val="24"/>
+        </w:rPr>
+      </w:pPr>
+      <w:r>
+        <w:rPr>
+          <w:rFonts w:ascii="Calibri" w:hAnsi="Calibri" w:cs="Calibri"/>
+        </w:rPr>
+        <w:t>Cada uno de los métodos mencionados tiene algún parámetro que ha de ser introducido</w:t>
+      </w:r>
+      <w:r>
+        <w:rPr>
+          <w:rFonts w:ascii="Calibri" w:hAnsi="Calibri" w:cs="Calibri"/>
+        </w:rPr>
+        <w:t xml:space="preserve"> previamente</w:t>
+      </w:r>
+      <w:r>
+        <w:rPr>
+          <w:rFonts w:ascii="Calibri" w:hAnsi="Calibri" w:cs="Calibri"/>
+        </w:rPr>
+        <w:t xml:space="preserve">, aunque algunos se llamen no paramétricos. </w:t>
+      </w:r>
+      <w:r>
+        <w:rPr>
+          <w:rFonts w:ascii="Calibri" w:hAnsi="Calibri" w:cs="Calibri"/>
+        </w:rPr>
+        <w:t xml:space="preserve">Con el objetivo de maximizar el rendimiento de cada clasificador </w:t>
+      </w:r>
+      <w:r>
+        <w:rPr>
+          <w:rFonts w:ascii="Calibri" w:hAnsi="Calibri" w:cs="Calibri"/>
+        </w:rPr>
+        <w:t xml:space="preserve">se va a realizar </w:t>
+      </w:r>
+      <w:r>
+        <w:rPr>
+          <w:rFonts w:ascii="Calibri" w:hAnsi="Calibri" w:cs="Calibri"/>
+        </w:rPr>
+        <w:t>una búsqueda</w:t>
+      </w:r>
+      <w:r>
+        <w:rPr>
+          <w:rFonts w:ascii="Calibri" w:hAnsi="Calibri" w:cs="Calibri"/>
+        </w:rPr>
+        <w:t xml:space="preserve"> del</w:t>
+      </w:r>
+      <w:r>
+        <w:rPr>
+          <w:rFonts w:ascii="Calibri" w:hAnsi="Calibri" w:cs="Calibri"/>
+        </w:rPr>
+        <w:t xml:space="preserve"> valor óptimo</w:t>
+      </w:r>
+      <w:r>
+        <w:rPr>
+          <w:rFonts w:ascii="Calibri" w:hAnsi="Calibri" w:cs="Calibri"/>
+        </w:rPr>
+        <w:t xml:space="preserve"> de</w:t>
+      </w:r>
+      <w:r>
+        <w:rPr>
+          <w:rFonts w:ascii="Calibri" w:hAnsi="Calibri" w:cs="Calibri"/>
+        </w:rPr>
+        <w:t xml:space="preserve"> </w:t>
+      </w:r>
+      <w:r>
+        <w:rPr>
+          <w:rFonts w:ascii="Calibri" w:hAnsi="Calibri" w:cs="Calibri"/>
+        </w:rPr>
+        <w:t>l</w:t>
+      </w:r>
+      <w:r>
+        <w:rPr>
+          <w:rFonts w:ascii="Calibri" w:hAnsi="Calibri" w:cs="Calibri"/>
+        </w:rPr>
+        <w:t>os</w:t>
+      </w:r>
+      <w:r>
+        <w:rPr>
+          <w:rFonts w:ascii="Calibri" w:hAnsi="Calibri" w:cs="Calibri"/>
+        </w:rPr>
+        <w:t xml:space="preserve"> </w:t>
+      </w:r>
+      <w:r>
+        <w:rPr>
+          <w:rFonts w:ascii="Calibri" w:hAnsi="Calibri" w:cs="Calibri"/>
+        </w:rPr>
+        <w:t>parámetros</w:t>
+      </w:r>
+      <w:r>
+        <w:rPr>
+          <w:rFonts w:ascii="Calibri" w:hAnsi="Calibri" w:cs="Calibri"/>
+        </w:rPr>
+        <w:t xml:space="preserve">. </w:t>
+      </w:r>
+      <w:r>
+        <w:rPr>
+          <w:rFonts w:ascii="Calibri" w:hAnsi="Calibri" w:cs="Calibri"/>
+        </w:rPr>
+        <w:t>La técnica que se va a emplear</w:t>
+      </w:r>
+      <w:r>
+        <w:rPr>
+          <w:rFonts w:ascii="Calibri" w:hAnsi="Calibri" w:cs="Calibri"/>
+        </w:rPr>
+        <w:t xml:space="preserve"> para realizar esta búsqueda va  a ser una validación cruzada de 5 grupos (5-fold).</w:t>
+      </w:r>
+      <w:r>
+        <w:rPr>
+          <w:rFonts w:ascii="Calibri" w:hAnsi="Calibri" w:cs="Calibri"/>
+        </w:rPr>
+        <w:t xml:space="preserve"> D</w:t>
+      </w:r>
+      <w:r>
+        <w:rPr>
+          <w:rFonts w:ascii="Calibri" w:hAnsi="Calibri" w:cs="Calibri"/>
+        </w:rPr>
+        <w:t xml:space="preserve">icha técnica </w:t>
+      </w:r>
+      <w:r>
+        <w:rPr>
+          <w:rFonts w:ascii="Calibri" w:hAnsi="Calibri" w:cs="Calibri"/>
+        </w:rPr>
+        <w:t>consiste en</w:t>
+      </w:r>
+      <w:r>
+        <w:rPr>
+          <w:rFonts w:ascii="Calibri" w:hAnsi="Calibri" w:cs="Calibri"/>
+        </w:rPr>
+        <w:t xml:space="preserve"> dividir </w:t>
+      </w:r>
+      <w:r>
+        <w:rPr>
+          <w:rFonts w:ascii="Calibri" w:hAnsi="Calibri" w:cs="Calibri"/>
+        </w:rPr>
+        <w:t xml:space="preserve">los datos de muestra </w:t>
+      </w:r>
+      <w:r>
+        <w:rPr>
+          <w:rFonts w:ascii="Calibri" w:hAnsi="Calibri" w:cs="Calibri"/>
+        </w:rPr>
+        <w:t>en K subconjuntos. Uno de los subconjuntos se utiliza como datos de prueba y el resto (K-1) como datos de entrenamiento</w:t>
+      </w:r>
+      <w:r>
+        <w:rPr>
+          <w:rFonts w:ascii="Calibri" w:hAnsi="Calibri" w:cs="Calibri"/>
+        </w:rPr>
+        <w:t xml:space="preserve">. Dicho proceso se repite durante k iteraciones, donde el conjunto de datos de prueba será un subconjunto distinto en cada iteración. La elección de qué datos </w:t>
       </w:r>
       <w:bookmarkStart w:id="0" w:name="_GoBack"/>
       <w:bookmarkEnd w:id="0"/>
@@ -497,7 +637,28 @@
         <w:rPr>
           <w:rFonts w:ascii="Calibri" w:hAnsi="Calibri" w:cs="Calibri"/>
         </w:rPr>
-        <w:t xml:space="preserve"> algún parámetro que ha de ser introducido, aunque algunos se llamen no paramétricos. Para ello se va a realizar esa búsqueda del parámetro óptimo </w:t>
+        <w:t xml:space="preserve">habrá en cada subconjunto se realiza de manera aleatoria (usando la función </w:t>
+      </w:r>
+      <w:proofErr w:type="spellStart"/>
+      <w:r>
+        <w:rPr>
+          <w:rFonts w:ascii="Calibri" w:hAnsi="Calibri" w:cs="Calibri"/>
+          <w:i/>
+        </w:rPr>
+        <w:t>randperm</w:t>
+      </w:r>
+      <w:proofErr w:type="spellEnd"/>
+      <w:r>
+        <w:rPr>
+          <w:rFonts w:ascii="Calibri" w:hAnsi="Calibri" w:cs="Calibri"/>
+        </w:rPr>
+        <w:t xml:space="preserve"> </w:t>
+      </w:r>
+      <w:r>
+        <w:rPr>
+          <w:rFonts w:ascii="Calibri" w:hAnsi="Calibri" w:cs="Calibri"/>
+        </w:rPr>
+        <w:t>de MATLAB).</w:t>
       </w:r>
     </w:p>
     <w:p>
@@ -525,32 +686,23 @@
         <w:adjustRightInd w:val="0"/>
         <w:spacing w:after="0" w:line="240" w:lineRule="auto"/>
         <w:rPr>
-          <w:rFonts w:ascii="Courier New" w:hAnsi="Courier New" w:cs="Courier New"/>
-          <w:color w:val="000000"/>
-          <w:sz w:val="20"/>
-          <w:szCs w:val="20"/>
-        </w:rPr>
-      </w:pPr>
-    </w:p>
-    <w:p>
-      <w:pPr>
-        <w:autoSpaceDE w:val="0"/>
-        <w:autoSpaceDN w:val="0"/>
-        <w:adjustRightInd w:val="0"/>
-        <w:spacing w:after="0" w:line="240" w:lineRule="auto"/>
-        <w:rPr>
-          <w:rFonts w:ascii="Courier New" w:hAnsi="Courier New" w:cs="Courier New"/>
-          <w:color w:val="000000"/>
-          <w:sz w:val="20"/>
-          <w:szCs w:val="20"/>
-        </w:rPr>
-      </w:pPr>
-      <w:r>
-        <w:rPr>
-          <w:rFonts w:ascii="Courier New" w:hAnsi="Courier New" w:cs="Courier New"/>
-          <w:color w:val="000000"/>
-          <w:sz w:val="20"/>
-          <w:szCs w:val="20"/>
+          <w:rFonts w:ascii="Calibri" w:hAnsi="Calibri" w:cs="Calibri"/>
+        </w:rPr>
+      </w:pPr>
+    </w:p>
+    <w:p>
+      <w:pPr>
+        <w:autoSpaceDE w:val="0"/>
+        <w:autoSpaceDN w:val="0"/>
+        <w:adjustRightInd w:val="0"/>
+        <w:spacing w:after="0" w:line="240" w:lineRule="auto"/>
+        <w:rPr>
+          <w:rFonts w:ascii="Calibri" w:hAnsi="Calibri" w:cs="Calibri"/>
+        </w:rPr>
+      </w:pPr>
+      <w:r>
+        <w:rPr>
+          <w:rFonts w:ascii="Calibri" w:hAnsi="Calibri" w:cs="Calibri"/>
         </w:rPr>
         <w:t>Elección aleatoria de los índices de los datos de entrenamiento y test</w:t>
       </w:r>
@@ -966,6 +1118,7 @@
           <w:sz w:val="20"/>
           <w:szCs w:val="20"/>
         </w:rPr>
+        <w:lastRenderedPageBreak/>
         <w:t xml:space="preserve">        </w:t>
       </w:r>
       <w:r>
@@ -1135,6 +1288,154 @@
         </w:rPr>
         <w:t xml:space="preserve"> en lugar de 3 histogramas con probabilidades</w:t>
       </w:r>
+    </w:p>
+    <w:p>
+      <w:pPr>
+        <w:autoSpaceDE w:val="0"/>
+        <w:autoSpaceDN w:val="0"/>
+        <w:adjustRightInd w:val="0"/>
+        <w:spacing w:after="0" w:line="240" w:lineRule="auto"/>
+        <w:rPr>
+          <w:rFonts w:ascii="Courier New" w:hAnsi="Courier New" w:cs="Courier New"/>
+          <w:sz w:val="24"/>
+          <w:szCs w:val="24"/>
+        </w:rPr>
+      </w:pPr>
+    </w:p>
+    <w:p>
+      <w:pPr>
+        <w:autoSpaceDE w:val="0"/>
+        <w:autoSpaceDN w:val="0"/>
+        <w:adjustRightInd w:val="0"/>
+        <w:spacing w:after="0" w:line="240" w:lineRule="auto"/>
+        <w:rPr>
+          <w:rFonts w:ascii="Courier New" w:hAnsi="Courier New" w:cs="Courier New"/>
+          <w:sz w:val="24"/>
+          <w:szCs w:val="24"/>
+        </w:rPr>
+      </w:pPr>
+      <w:r>
+        <w:rPr>
+          <w:rFonts w:ascii="Courier New" w:hAnsi="Courier New" w:cs="Courier New"/>
+          <w:sz w:val="24"/>
+          <w:szCs w:val="24"/>
+        </w:rPr>
+        <w:t xml:space="preserve">Ventanas de </w:t>
+      </w:r>
+      <w:proofErr w:type="spellStart"/>
+      <w:r>
+        <w:rPr>
+          <w:rFonts w:ascii="Courier New" w:hAnsi="Courier New" w:cs="Courier New"/>
+          <w:sz w:val="24"/>
+          <w:szCs w:val="24"/>
+        </w:rPr>
+        <w:t>Parzen</w:t>
+      </w:r>
+      <w:proofErr w:type="spellEnd"/>
+    </w:p>
+    <w:p>
+      <w:pPr>
+        <w:autoSpaceDE w:val="0"/>
+        <w:autoSpaceDN w:val="0"/>
+        <w:adjustRightInd w:val="0"/>
+        <w:spacing w:after="0" w:line="240" w:lineRule="auto"/>
+        <w:rPr>
+          <w:rFonts w:ascii="Courier New" w:hAnsi="Courier New" w:cs="Courier New"/>
+          <w:sz w:val="24"/>
+          <w:szCs w:val="24"/>
+        </w:rPr>
+      </w:pPr>
+    </w:p>
+    <w:p>
+      <w:pPr>
+        <w:autoSpaceDE w:val="0"/>
+        <w:autoSpaceDN w:val="0"/>
+        <w:adjustRightInd w:val="0"/>
+        <w:spacing w:after="0" w:line="240" w:lineRule="auto"/>
+        <w:rPr>
+          <w:rFonts w:ascii="Courier New" w:hAnsi="Courier New" w:cs="Courier New"/>
+          <w:sz w:val="24"/>
+          <w:szCs w:val="24"/>
+        </w:rPr>
+      </w:pPr>
+      <w:r>
+        <w:rPr>
+          <w:rFonts w:ascii="Courier New" w:hAnsi="Courier New" w:cs="Courier New"/>
+          <w:sz w:val="24"/>
+          <w:szCs w:val="24"/>
+        </w:rPr>
+        <w:t>Suponemos una distribución normal gaussiana</w:t>
+      </w:r>
+    </w:p>
+    <w:p>
+      <w:pPr>
+        <w:autoSpaceDE w:val="0"/>
+        <w:autoSpaceDN w:val="0"/>
+        <w:adjustRightInd w:val="0"/>
+        <w:spacing w:after="0" w:line="240" w:lineRule="auto"/>
+        <w:rPr>
+          <w:rFonts w:ascii="Courier New" w:hAnsi="Courier New" w:cs="Courier New"/>
+          <w:sz w:val="24"/>
+          <w:szCs w:val="24"/>
+        </w:rPr>
+      </w:pPr>
+      <w:r>
+        <w:rPr>
+          <w:rFonts w:ascii="Courier New" w:hAnsi="Courier New" w:cs="Courier New"/>
+          <w:sz w:val="24"/>
+          <w:szCs w:val="24"/>
+        </w:rPr>
+        <w:t xml:space="preserve">Calculamos h con validación cruzada con h = </w:t>
+      </w:r>
+      <w:proofErr w:type="spellStart"/>
+      <w:r>
+        <w:rPr>
+          <w:rFonts w:ascii="Courier New" w:hAnsi="Courier New" w:cs="Courier New"/>
+          <w:sz w:val="24"/>
+          <w:szCs w:val="24"/>
+        </w:rPr>
+        <w:t>arg</w:t>
+      </w:r>
+      <w:proofErr w:type="spellEnd"/>
+      <w:r>
+        <w:rPr>
+          <w:rFonts w:ascii="Courier New" w:hAnsi="Courier New" w:cs="Courier New"/>
+          <w:sz w:val="24"/>
+          <w:szCs w:val="24"/>
+        </w:rPr>
+        <w:t xml:space="preserve"> </w:t>
+      </w:r>
+      <w:proofErr w:type="spellStart"/>
+      <w:r>
+        <w:rPr>
+          <w:rFonts w:ascii="Courier New" w:hAnsi="Courier New" w:cs="Courier New"/>
+          <w:sz w:val="24"/>
+          <w:szCs w:val="24"/>
+        </w:rPr>
+        <w:t>max</w:t>
+      </w:r>
+      <w:proofErr w:type="spellEnd"/>
+      <w:r>
+        <w:rPr>
+          <w:rFonts w:ascii="Courier New" w:hAnsi="Courier New" w:cs="Courier New"/>
+          <w:sz w:val="24"/>
+          <w:szCs w:val="24"/>
+        </w:rPr>
+        <w:t>…</w:t>
+      </w:r>
+    </w:p>
+    <w:p>
+      <w:pPr>
+        <w:autoSpaceDE w:val="0"/>
+        <w:autoSpaceDN w:val="0"/>
+        <w:adjustRightInd w:val="0"/>
+        <w:spacing w:after="0" w:line="240" w:lineRule="auto"/>
+        <w:rPr>
+          <w:rFonts w:ascii="Courier New" w:hAnsi="Courier New" w:cs="Courier New"/>
+          <w:sz w:val="24"/>
+          <w:szCs w:val="24"/>
+        </w:rPr>
+      </w:pPr>
     </w:p>
     <w:p>
       <w:pPr>

</xml_diff>

<commit_message>
fixed bug selectig better h in parzen
</commit_message>
<xml_diff>
--- a/Practise1/doc/MemoriaPractica1.docx
+++ b/Practise1/doc/MemoriaPractica1.docx
@@ -257,11 +257,32 @@
         <w:rPr>
           <w:rFonts w:ascii="Calibri" w:hAnsi="Calibri" w:cs="Calibri"/>
         </w:rPr>
-        <w:t>---------------------PAZEN--------------------------</w:t>
-      </w:r>
-    </w:p>
-    <w:p>
-      <w:pPr>
+        <w:t>Clasificador no-paramétrico basado en</w:t>
+      </w:r>
+      <w:r>
+        <w:rPr>
+          <w:rFonts w:ascii="Calibri" w:hAnsi="Calibri" w:cs="Calibri"/>
+        </w:rPr>
+        <w:t xml:space="preserve"> ventanas de </w:t>
+      </w:r>
+      <w:proofErr w:type="spellStart"/>
+      <w:r>
+        <w:rPr>
+          <w:rFonts w:ascii="Calibri" w:hAnsi="Calibri" w:cs="Calibri"/>
+        </w:rPr>
+        <w:t>Parzen</w:t>
+      </w:r>
+      <w:proofErr w:type="spellEnd"/>
+      <w:r>
+        <w:rPr>
+          <w:rFonts w:ascii="Calibri" w:hAnsi="Calibri" w:cs="Calibri"/>
+        </w:rPr>
+        <w:t>.</w:t>
+      </w:r>
+    </w:p>
+    <w:p>
+      <w:pPr>
+        <w:pStyle w:val="ListParagraph"/>
         <w:autoSpaceDE w:val="0"/>
         <w:autoSpaceDN w:val="0"/>
         <w:adjustRightInd w:val="0"/>
@@ -271,6 +292,18 @@
           <w:rFonts w:ascii="Calibri" w:hAnsi="Calibri" w:cs="Calibri"/>
         </w:rPr>
       </w:pPr>
+    </w:p>
+    <w:p>
+      <w:pPr>
+        <w:autoSpaceDE w:val="0"/>
+        <w:autoSpaceDN w:val="0"/>
+        <w:adjustRightInd w:val="0"/>
+        <w:spacing w:after="0" w:line="240" w:lineRule="auto"/>
+        <w:jc w:val="both"/>
+        <w:rPr>
+          <w:rFonts w:ascii="Calibri" w:hAnsi="Calibri" w:cs="Calibri"/>
+        </w:rPr>
+      </w:pPr>
       <w:r>
         <w:rPr>
           <w:rFonts w:ascii="Calibri" w:hAnsi="Calibri" w:cs="Calibri"/>
@@ -481,252 +514,428 @@
         <w:adjustRightInd w:val="0"/>
         <w:spacing w:after="0" w:line="240" w:lineRule="auto"/>
         <w:jc w:val="both"/>
+        <w:rPr>
+          <w:rFonts w:ascii="Calibri" w:hAnsi="Calibri" w:cs="Calibri"/>
+        </w:rPr>
+      </w:pPr>
+      <w:r>
+        <w:rPr>
+          <w:rFonts w:ascii="Calibri" w:hAnsi="Calibri" w:cs="Calibri"/>
+        </w:rPr>
+        <w:t>Cada uno de los métodos mencionados tiene algún parámetro que ha de ser introducido</w:t>
+      </w:r>
+      <w:r>
+        <w:rPr>
+          <w:rFonts w:ascii="Calibri" w:hAnsi="Calibri" w:cs="Calibri"/>
+        </w:rPr>
+        <w:t xml:space="preserve"> previamente</w:t>
+      </w:r>
+      <w:r>
+        <w:rPr>
+          <w:rFonts w:ascii="Calibri" w:hAnsi="Calibri" w:cs="Calibri"/>
+        </w:rPr>
+        <w:t xml:space="preserve">, aunque algunos se llamen no paramétricos. </w:t>
+      </w:r>
+      <w:r>
+        <w:rPr>
+          <w:rFonts w:ascii="Calibri" w:hAnsi="Calibri" w:cs="Calibri"/>
+        </w:rPr>
+        <w:t xml:space="preserve">Con el objetivo de maximizar el rendimiento de cada clasificador </w:t>
+      </w:r>
+      <w:r>
+        <w:rPr>
+          <w:rFonts w:ascii="Calibri" w:hAnsi="Calibri" w:cs="Calibri"/>
+        </w:rPr>
+        <w:t xml:space="preserve">se va a realizar </w:t>
+      </w:r>
+      <w:r>
+        <w:rPr>
+          <w:rFonts w:ascii="Calibri" w:hAnsi="Calibri" w:cs="Calibri"/>
+        </w:rPr>
+        <w:t>una búsqueda</w:t>
+      </w:r>
+      <w:r>
+        <w:rPr>
+          <w:rFonts w:ascii="Calibri" w:hAnsi="Calibri" w:cs="Calibri"/>
+        </w:rPr>
+        <w:t xml:space="preserve"> del</w:t>
+      </w:r>
+      <w:r>
+        <w:rPr>
+          <w:rFonts w:ascii="Calibri" w:hAnsi="Calibri" w:cs="Calibri"/>
+        </w:rPr>
+        <w:t xml:space="preserve"> valor óptimo</w:t>
+      </w:r>
+      <w:r>
+        <w:rPr>
+          <w:rFonts w:ascii="Calibri" w:hAnsi="Calibri" w:cs="Calibri"/>
+        </w:rPr>
+        <w:t xml:space="preserve"> de</w:t>
+      </w:r>
+      <w:r>
+        <w:rPr>
+          <w:rFonts w:ascii="Calibri" w:hAnsi="Calibri" w:cs="Calibri"/>
+        </w:rPr>
+        <w:t xml:space="preserve"> </w:t>
+      </w:r>
+      <w:r>
+        <w:rPr>
+          <w:rFonts w:ascii="Calibri" w:hAnsi="Calibri" w:cs="Calibri"/>
+        </w:rPr>
+        <w:t>l</w:t>
+      </w:r>
+      <w:r>
+        <w:rPr>
+          <w:rFonts w:ascii="Calibri" w:hAnsi="Calibri" w:cs="Calibri"/>
+        </w:rPr>
+        <w:t>os</w:t>
+      </w:r>
+      <w:r>
+        <w:rPr>
+          <w:rFonts w:ascii="Calibri" w:hAnsi="Calibri" w:cs="Calibri"/>
+        </w:rPr>
+        <w:t xml:space="preserve"> </w:t>
+      </w:r>
+      <w:r>
+        <w:rPr>
+          <w:rFonts w:ascii="Calibri" w:hAnsi="Calibri" w:cs="Calibri"/>
+        </w:rPr>
+        <w:t>parámetros</w:t>
+      </w:r>
+      <w:r>
+        <w:rPr>
+          <w:rFonts w:ascii="Calibri" w:hAnsi="Calibri" w:cs="Calibri"/>
+        </w:rPr>
+        <w:t xml:space="preserve">. </w:t>
+      </w:r>
+      <w:r>
+        <w:rPr>
+          <w:rFonts w:ascii="Calibri" w:hAnsi="Calibri" w:cs="Calibri"/>
+        </w:rPr>
+        <w:t>La técnica que se va a emplear</w:t>
+      </w:r>
+      <w:r>
+        <w:rPr>
+          <w:rFonts w:ascii="Calibri" w:hAnsi="Calibri" w:cs="Calibri"/>
+        </w:rPr>
+        <w:t xml:space="preserve"> para realizar esta búsqueda va  a ser una validación cruzada de 5 grupos (5-fold).</w:t>
+      </w:r>
+      <w:r>
+        <w:rPr>
+          <w:rFonts w:ascii="Calibri" w:hAnsi="Calibri" w:cs="Calibri"/>
+        </w:rPr>
+        <w:t xml:space="preserve"> D</w:t>
+      </w:r>
+      <w:r>
+        <w:rPr>
+          <w:rFonts w:ascii="Calibri" w:hAnsi="Calibri" w:cs="Calibri"/>
+        </w:rPr>
+        <w:t xml:space="preserve">icha técnica </w:t>
+      </w:r>
+      <w:r>
+        <w:rPr>
+          <w:rFonts w:ascii="Calibri" w:hAnsi="Calibri" w:cs="Calibri"/>
+        </w:rPr>
+        <w:t>consiste en</w:t>
+      </w:r>
+      <w:r>
+        <w:rPr>
+          <w:rFonts w:ascii="Calibri" w:hAnsi="Calibri" w:cs="Calibri"/>
+        </w:rPr>
+        <w:t xml:space="preserve"> dividir </w:t>
+      </w:r>
+      <w:r>
+        <w:rPr>
+          <w:rFonts w:ascii="Calibri" w:hAnsi="Calibri" w:cs="Calibri"/>
+        </w:rPr>
+        <w:t xml:space="preserve">los datos de muestra </w:t>
+      </w:r>
+      <w:r>
+        <w:rPr>
+          <w:rFonts w:ascii="Calibri" w:hAnsi="Calibri" w:cs="Calibri"/>
+        </w:rPr>
+        <w:t>en K subconjuntos. Uno de los subconjuntos se utiliza como datos de prueba y el resto (K-1) como datos de entrenamiento</w:t>
+      </w:r>
+      <w:r>
+        <w:rPr>
+          <w:rFonts w:ascii="Calibri" w:hAnsi="Calibri" w:cs="Calibri"/>
+        </w:rPr>
+        <w:t xml:space="preserve">. Dicho proceso se repite durante k iteraciones, donde el conjunto de datos de prueba será un subconjunto distinto en cada iteración. La elección de qué datos habrá en cada subconjunto se realiza de manera aleatoria (usando la función </w:t>
+      </w:r>
+      <w:proofErr w:type="spellStart"/>
+      <w:r>
+        <w:rPr>
+          <w:rFonts w:ascii="Calibri" w:hAnsi="Calibri" w:cs="Calibri"/>
+          <w:i/>
+        </w:rPr>
+        <w:t>randperm</w:t>
+      </w:r>
+      <w:proofErr w:type="spellEnd"/>
+      <w:r>
+        <w:rPr>
+          <w:rFonts w:ascii="Calibri" w:hAnsi="Calibri" w:cs="Calibri"/>
+        </w:rPr>
+        <w:t xml:space="preserve"> </w:t>
+      </w:r>
+      <w:r>
+        <w:rPr>
+          <w:rFonts w:ascii="Calibri" w:hAnsi="Calibri" w:cs="Calibri"/>
+        </w:rPr>
+        <w:t>de MATLAB).</w:t>
+      </w:r>
+    </w:p>
+    <w:p>
+      <w:pPr>
+        <w:autoSpaceDE w:val="0"/>
+        <w:autoSpaceDN w:val="0"/>
+        <w:adjustRightInd w:val="0"/>
+        <w:spacing w:after="0" w:line="240" w:lineRule="auto"/>
+        <w:jc w:val="both"/>
+        <w:rPr>
+          <w:rFonts w:ascii="Calibri" w:hAnsi="Calibri" w:cs="Calibri"/>
+        </w:rPr>
+      </w:pPr>
+    </w:p>
+    <w:p>
+      <w:pPr>
+        <w:autoSpaceDE w:val="0"/>
+        <w:autoSpaceDN w:val="0"/>
+        <w:adjustRightInd w:val="0"/>
+        <w:spacing w:after="0" w:line="240" w:lineRule="auto"/>
+        <w:ind w:firstLine="708"/>
+        <w:jc w:val="both"/>
+        <w:rPr>
+          <w:rFonts w:ascii="Calibri" w:hAnsi="Calibri" w:cs="Calibri"/>
+        </w:rPr>
+      </w:pPr>
+      <w:r>
+        <w:rPr>
+          <w:rFonts w:ascii="Calibri" w:hAnsi="Calibri" w:cs="Calibri"/>
+        </w:rPr>
+        <w:t>Clasificador no-paramétrico basado en los k vecinos más próximos (K-NN).</w:t>
+      </w:r>
+    </w:p>
+    <w:p>
+      <w:pPr>
+        <w:autoSpaceDE w:val="0"/>
+        <w:autoSpaceDN w:val="0"/>
+        <w:adjustRightInd w:val="0"/>
+        <w:spacing w:after="0" w:line="240" w:lineRule="auto"/>
+        <w:jc w:val="both"/>
+        <w:rPr>
+          <w:rFonts w:ascii="Calibri" w:hAnsi="Calibri" w:cs="Calibri"/>
+        </w:rPr>
+      </w:pPr>
+      <w:bookmarkStart w:id="0" w:name="_GoBack"/>
+      <w:bookmarkEnd w:id="0"/>
+    </w:p>
+    <w:p>
+      <w:pPr>
+        <w:autoSpaceDE w:val="0"/>
+        <w:autoSpaceDN w:val="0"/>
+        <w:adjustRightInd w:val="0"/>
+        <w:spacing w:after="0" w:line="240" w:lineRule="auto"/>
+        <w:jc w:val="both"/>
+        <w:rPr>
+          <w:rFonts w:ascii="Calibri" w:hAnsi="Calibri" w:cs="Calibri"/>
+        </w:rPr>
+      </w:pPr>
+    </w:p>
+    <w:p>
+      <w:pPr>
+        <w:autoSpaceDE w:val="0"/>
+        <w:autoSpaceDN w:val="0"/>
+        <w:adjustRightInd w:val="0"/>
+        <w:spacing w:after="0" w:line="240" w:lineRule="auto"/>
+        <w:rPr>
+          <w:rFonts w:ascii="Courier New" w:hAnsi="Courier New" w:cs="Courier New"/>
+          <w:color w:val="000000"/>
+          <w:sz w:val="20"/>
+          <w:szCs w:val="20"/>
+        </w:rPr>
+      </w:pPr>
+      <w:r>
+        <w:rPr>
+          <w:rFonts w:ascii="Courier New" w:hAnsi="Courier New" w:cs="Courier New"/>
+          <w:color w:val="000000"/>
+          <w:sz w:val="20"/>
+          <w:szCs w:val="20"/>
+        </w:rPr>
+        <w:t>VALORES_K_EN_KNN              = [1, 3, 5, 7, 11, 13, 17, 19, 21, 23, 29, 31];</w:t>
+      </w:r>
+    </w:p>
+    <w:p>
+      <w:pPr>
+        <w:autoSpaceDE w:val="0"/>
+        <w:autoSpaceDN w:val="0"/>
+        <w:adjustRightInd w:val="0"/>
+        <w:spacing w:after="0" w:line="240" w:lineRule="auto"/>
+        <w:rPr>
+          <w:rFonts w:ascii="Courier New" w:hAnsi="Courier New" w:cs="Courier New"/>
+          <w:color w:val="000000"/>
+          <w:sz w:val="20"/>
+          <w:szCs w:val="20"/>
+        </w:rPr>
+      </w:pPr>
+      <w:r>
+        <w:rPr>
+          <w:rFonts w:ascii="Courier New" w:hAnsi="Courier New" w:cs="Courier New"/>
+          <w:color w:val="000000"/>
+          <w:sz w:val="20"/>
+          <w:szCs w:val="20"/>
+        </w:rPr>
+        <w:t xml:space="preserve">Distancia </w:t>
+      </w:r>
+      <w:proofErr w:type="spellStart"/>
+      <w:r>
+        <w:rPr>
+          <w:rFonts w:ascii="Courier New" w:hAnsi="Courier New" w:cs="Courier New"/>
+          <w:color w:val="000000"/>
+          <w:sz w:val="20"/>
+          <w:szCs w:val="20"/>
+        </w:rPr>
+        <w:t>Euclidea</w:t>
+      </w:r>
+      <w:proofErr w:type="spellEnd"/>
+    </w:p>
+    <w:p>
+      <w:pPr>
+        <w:autoSpaceDE w:val="0"/>
+        <w:autoSpaceDN w:val="0"/>
+        <w:adjustRightInd w:val="0"/>
+        <w:spacing w:after="0" w:line="240" w:lineRule="auto"/>
+        <w:rPr>
+          <w:rFonts w:ascii="Courier New" w:hAnsi="Courier New" w:cs="Courier New"/>
+          <w:color w:val="000000"/>
+          <w:sz w:val="20"/>
+          <w:szCs w:val="20"/>
+        </w:rPr>
+      </w:pPr>
+      <w:r>
+        <w:rPr>
+          <w:rFonts w:ascii="Courier New" w:hAnsi="Courier New" w:cs="Courier New"/>
+          <w:color w:val="000000"/>
+          <w:sz w:val="20"/>
+          <w:szCs w:val="20"/>
+        </w:rPr>
+        <w:t>Etiq</w:t>
+      </w:r>
+      <w:r>
+        <w:rPr>
+          <w:rFonts w:ascii="Courier New" w:hAnsi="Courier New" w:cs="Courier New"/>
+          <w:color w:val="000000"/>
+          <w:sz w:val="20"/>
+          <w:szCs w:val="20"/>
+        </w:rPr>
+        <w:t xml:space="preserve">ueta </w:t>
+      </w:r>
+      <w:r>
+        <w:rPr>
+          <w:rFonts w:ascii="Courier New" w:hAnsi="Courier New" w:cs="Courier New"/>
+          <w:color w:val="000000"/>
+          <w:sz w:val="20"/>
+          <w:szCs w:val="20"/>
+        </w:rPr>
+        <w:t>más cercana</w:t>
+      </w:r>
+      <w:r>
+        <w:rPr>
+          <w:rFonts w:ascii="Courier New" w:hAnsi="Courier New" w:cs="Courier New"/>
+          <w:color w:val="000000"/>
+          <w:sz w:val="20"/>
+          <w:szCs w:val="20"/>
+        </w:rPr>
+        <w:t xml:space="preserve"> en caso de empate</w:t>
+      </w:r>
+    </w:p>
+    <w:p>
+      <w:pPr>
+        <w:autoSpaceDE w:val="0"/>
+        <w:autoSpaceDN w:val="0"/>
+        <w:adjustRightInd w:val="0"/>
+        <w:spacing w:after="0" w:line="240" w:lineRule="auto"/>
         <w:rPr>
           <w:rFonts w:ascii="Courier New" w:hAnsi="Courier New" w:cs="Courier New"/>
           <w:sz w:val="24"/>
           <w:szCs w:val="24"/>
         </w:rPr>
       </w:pPr>
-      <w:r>
-        <w:rPr>
-          <w:rFonts w:ascii="Calibri" w:hAnsi="Calibri" w:cs="Calibri"/>
-        </w:rPr>
-        <w:t>Cada uno de los métodos mencionados tiene algún parámetro que ha de ser introducido</w:t>
-      </w:r>
-      <w:r>
-        <w:rPr>
-          <w:rFonts w:ascii="Calibri" w:hAnsi="Calibri" w:cs="Calibri"/>
-        </w:rPr>
-        <w:t xml:space="preserve"> previamente</w:t>
-      </w:r>
-      <w:r>
-        <w:rPr>
-          <w:rFonts w:ascii="Calibri" w:hAnsi="Calibri" w:cs="Calibri"/>
-        </w:rPr>
-        <w:t xml:space="preserve">, aunque algunos se llamen no paramétricos. </w:t>
-      </w:r>
-      <w:r>
-        <w:rPr>
-          <w:rFonts w:ascii="Calibri" w:hAnsi="Calibri" w:cs="Calibri"/>
-        </w:rPr>
-        <w:t xml:space="preserve">Con el objetivo de maximizar el rendimiento de cada clasificador </w:t>
-      </w:r>
-      <w:r>
-        <w:rPr>
-          <w:rFonts w:ascii="Calibri" w:hAnsi="Calibri" w:cs="Calibri"/>
-        </w:rPr>
-        <w:t xml:space="preserve">se va a realizar </w:t>
-      </w:r>
-      <w:r>
-        <w:rPr>
-          <w:rFonts w:ascii="Calibri" w:hAnsi="Calibri" w:cs="Calibri"/>
-        </w:rPr>
-        <w:t>una búsqueda</w:t>
-      </w:r>
-      <w:r>
-        <w:rPr>
-          <w:rFonts w:ascii="Calibri" w:hAnsi="Calibri" w:cs="Calibri"/>
-        </w:rPr>
-        <w:t xml:space="preserve"> del</w:t>
-      </w:r>
-      <w:r>
-        <w:rPr>
-          <w:rFonts w:ascii="Calibri" w:hAnsi="Calibri" w:cs="Calibri"/>
-        </w:rPr>
-        <w:t xml:space="preserve"> valor óptimo</w:t>
-      </w:r>
-      <w:r>
-        <w:rPr>
-          <w:rFonts w:ascii="Calibri" w:hAnsi="Calibri" w:cs="Calibri"/>
-        </w:rPr>
-        <w:t xml:space="preserve"> de</w:t>
-      </w:r>
-      <w:r>
-        <w:rPr>
-          <w:rFonts w:ascii="Calibri" w:hAnsi="Calibri" w:cs="Calibri"/>
-        </w:rPr>
-        <w:t xml:space="preserve"> </w:t>
-      </w:r>
-      <w:r>
-        <w:rPr>
-          <w:rFonts w:ascii="Calibri" w:hAnsi="Calibri" w:cs="Calibri"/>
-        </w:rPr>
-        <w:t>l</w:t>
-      </w:r>
-      <w:r>
-        <w:rPr>
-          <w:rFonts w:ascii="Calibri" w:hAnsi="Calibri" w:cs="Calibri"/>
-        </w:rPr>
-        <w:t>os</w:t>
-      </w:r>
-      <w:r>
-        <w:rPr>
-          <w:rFonts w:ascii="Calibri" w:hAnsi="Calibri" w:cs="Calibri"/>
-        </w:rPr>
-        <w:t xml:space="preserve"> </w:t>
-      </w:r>
-      <w:r>
-        <w:rPr>
-          <w:rFonts w:ascii="Calibri" w:hAnsi="Calibri" w:cs="Calibri"/>
-        </w:rPr>
-        <w:t>parámetros</w:t>
-      </w:r>
-      <w:r>
-        <w:rPr>
-          <w:rFonts w:ascii="Calibri" w:hAnsi="Calibri" w:cs="Calibri"/>
-        </w:rPr>
-        <w:t xml:space="preserve">. </w:t>
-      </w:r>
-      <w:r>
-        <w:rPr>
-          <w:rFonts w:ascii="Calibri" w:hAnsi="Calibri" w:cs="Calibri"/>
-        </w:rPr>
-        <w:t>La técnica que se va a emplear</w:t>
-      </w:r>
-      <w:r>
-        <w:rPr>
-          <w:rFonts w:ascii="Calibri" w:hAnsi="Calibri" w:cs="Calibri"/>
-        </w:rPr>
-        <w:t xml:space="preserve"> para realizar esta búsqueda va  a ser una validación cruzada de 5 grupos (5-fold).</w:t>
-      </w:r>
-      <w:r>
-        <w:rPr>
-          <w:rFonts w:ascii="Calibri" w:hAnsi="Calibri" w:cs="Calibri"/>
-        </w:rPr>
-        <w:t xml:space="preserve"> D</w:t>
-      </w:r>
-      <w:r>
-        <w:rPr>
-          <w:rFonts w:ascii="Calibri" w:hAnsi="Calibri" w:cs="Calibri"/>
-        </w:rPr>
-        <w:t xml:space="preserve">icha técnica </w:t>
-      </w:r>
-      <w:r>
-        <w:rPr>
-          <w:rFonts w:ascii="Calibri" w:hAnsi="Calibri" w:cs="Calibri"/>
-        </w:rPr>
-        <w:t>consiste en</w:t>
-      </w:r>
-      <w:r>
-        <w:rPr>
-          <w:rFonts w:ascii="Calibri" w:hAnsi="Calibri" w:cs="Calibri"/>
-        </w:rPr>
-        <w:t xml:space="preserve"> dividir </w:t>
-      </w:r>
-      <w:r>
-        <w:rPr>
-          <w:rFonts w:ascii="Calibri" w:hAnsi="Calibri" w:cs="Calibri"/>
-        </w:rPr>
-        <w:t xml:space="preserve">los datos de muestra </w:t>
-      </w:r>
-      <w:r>
-        <w:rPr>
-          <w:rFonts w:ascii="Calibri" w:hAnsi="Calibri" w:cs="Calibri"/>
-        </w:rPr>
-        <w:t>en K subconjuntos. Uno de los subconjuntos se utiliza como datos de prueba y el resto (K-1) como datos de entrenamiento</w:t>
-      </w:r>
-      <w:r>
-        <w:rPr>
-          <w:rFonts w:ascii="Calibri" w:hAnsi="Calibri" w:cs="Calibri"/>
-        </w:rPr>
-        <w:t xml:space="preserve">. Dicho proceso se repite durante k iteraciones, donde el conjunto de datos de prueba será un subconjunto distinto en cada iteración. La elección de qué datos </w:t>
-      </w:r>
-      <w:bookmarkStart w:id="0" w:name="_GoBack"/>
-      <w:bookmarkEnd w:id="0"/>
-      <w:r>
-        <w:rPr>
-          <w:rFonts w:ascii="Calibri" w:hAnsi="Calibri" w:cs="Calibri"/>
-        </w:rPr>
-        <w:t xml:space="preserve">habrá en cada subconjunto se realiza de manera aleatoria (usando la función </w:t>
+    </w:p>
+    <w:p>
+      <w:pPr>
+        <w:autoSpaceDE w:val="0"/>
+        <w:autoSpaceDN w:val="0"/>
+        <w:adjustRightInd w:val="0"/>
+        <w:spacing w:after="0" w:line="240" w:lineRule="auto"/>
+        <w:rPr>
+          <w:rFonts w:ascii="Courier New" w:hAnsi="Courier New" w:cs="Courier New"/>
+          <w:color w:val="000000"/>
+          <w:sz w:val="20"/>
+          <w:szCs w:val="20"/>
+        </w:rPr>
+      </w:pPr>
+      <w:r>
+        <w:rPr>
+          <w:rFonts w:ascii="Courier New" w:hAnsi="Courier New" w:cs="Courier New"/>
+          <w:color w:val="000000"/>
+          <w:sz w:val="20"/>
+          <w:szCs w:val="20"/>
+        </w:rPr>
+        <w:t>DIVISIONES_HISTOGRAMA         = 3:30;</w:t>
+      </w:r>
+    </w:p>
+    <w:p>
+      <w:pPr>
+        <w:autoSpaceDE w:val="0"/>
+        <w:autoSpaceDN w:val="0"/>
+        <w:adjustRightInd w:val="0"/>
+        <w:spacing w:after="0" w:line="240" w:lineRule="auto"/>
+        <w:rPr>
+          <w:rFonts w:ascii="Courier New" w:hAnsi="Courier New" w:cs="Courier New"/>
+          <w:color w:val="228B22"/>
+          <w:sz w:val="20"/>
+          <w:szCs w:val="20"/>
+        </w:rPr>
+      </w:pPr>
+      <w:r>
+        <w:rPr>
+          <w:rFonts w:ascii="Courier New" w:hAnsi="Courier New" w:cs="Courier New"/>
+          <w:color w:val="228B22"/>
+          <w:sz w:val="20"/>
+          <w:szCs w:val="20"/>
+        </w:rPr>
+        <w:t xml:space="preserve">Calcular </w:t>
       </w:r>
       <w:proofErr w:type="spellStart"/>
       <w:r>
         <w:rPr>
-          <w:rFonts w:ascii="Calibri" w:hAnsi="Calibri" w:cs="Calibri"/>
-          <w:i/>
-        </w:rPr>
-        <w:t>randperm</w:t>
+          <w:rFonts w:ascii="Courier New" w:hAnsi="Courier New" w:cs="Courier New"/>
+          <w:color w:val="228B22"/>
+          <w:sz w:val="20"/>
+          <w:szCs w:val="20"/>
+        </w:rPr>
+        <w:t>aprioris</w:t>
       </w:r>
       <w:proofErr w:type="spellEnd"/>
       <w:r>
         <w:rPr>
-          <w:rFonts w:ascii="Calibri" w:hAnsi="Calibri" w:cs="Calibri"/>
-        </w:rPr>
-        <w:t xml:space="preserve"> </w:t>
-      </w:r>
-      <w:r>
-        <w:rPr>
-          <w:rFonts w:ascii="Calibri" w:hAnsi="Calibri" w:cs="Calibri"/>
-        </w:rPr>
-        <w:t>de MATLAB).</w:t>
-      </w:r>
-    </w:p>
-    <w:p>
-      <w:pPr>
-        <w:autoSpaceDE w:val="0"/>
-        <w:autoSpaceDN w:val="0"/>
-        <w:adjustRightInd w:val="0"/>
-        <w:spacing w:after="0" w:line="240" w:lineRule="auto"/>
-        <w:jc w:val="both"/>
-        <w:rPr>
-          <w:rFonts w:ascii="Calibri" w:hAnsi="Calibri" w:cs="Calibri"/>
-        </w:rPr>
-      </w:pPr>
-      <w:r>
-        <w:rPr>
-          <w:rFonts w:ascii="Calibri" w:hAnsi="Calibri" w:cs="Calibri"/>
-        </w:rPr>
-        <w:t xml:space="preserve">Para la evaluación de los clasificadores mencionados anteriormente </w:t>
-      </w:r>
-    </w:p>
-    <w:p>
-      <w:pPr>
-        <w:autoSpaceDE w:val="0"/>
-        <w:autoSpaceDN w:val="0"/>
-        <w:adjustRightInd w:val="0"/>
-        <w:spacing w:after="0" w:line="240" w:lineRule="auto"/>
-        <w:rPr>
-          <w:rFonts w:ascii="Calibri" w:hAnsi="Calibri" w:cs="Calibri"/>
-        </w:rPr>
-      </w:pPr>
-    </w:p>
-    <w:p>
-      <w:pPr>
-        <w:autoSpaceDE w:val="0"/>
-        <w:autoSpaceDN w:val="0"/>
-        <w:adjustRightInd w:val="0"/>
-        <w:spacing w:after="0" w:line="240" w:lineRule="auto"/>
-        <w:rPr>
-          <w:rFonts w:ascii="Calibri" w:hAnsi="Calibri" w:cs="Calibri"/>
-        </w:rPr>
-      </w:pPr>
-      <w:r>
-        <w:rPr>
-          <w:rFonts w:ascii="Calibri" w:hAnsi="Calibri" w:cs="Calibri"/>
-        </w:rPr>
-        <w:t>Elección aleatoria de los índices de los datos de entrenamiento y test</w:t>
-      </w:r>
-    </w:p>
-    <w:p>
-      <w:pPr>
-        <w:autoSpaceDE w:val="0"/>
-        <w:autoSpaceDN w:val="0"/>
-        <w:adjustRightInd w:val="0"/>
-        <w:spacing w:after="0" w:line="240" w:lineRule="auto"/>
-        <w:jc w:val="both"/>
-        <w:rPr>
-          <w:rFonts w:ascii="Calibri" w:hAnsi="Calibri" w:cs="Calibri"/>
-        </w:rPr>
-      </w:pPr>
-    </w:p>
-    <w:p>
-      <w:pPr>
-        <w:autoSpaceDE w:val="0"/>
-        <w:autoSpaceDN w:val="0"/>
-        <w:adjustRightInd w:val="0"/>
-        <w:spacing w:after="0" w:line="240" w:lineRule="auto"/>
-        <w:rPr>
-          <w:rFonts w:ascii="CMR10" w:hAnsi="CMR10" w:cs="CMR10"/>
+          <w:rFonts w:ascii="Courier New" w:hAnsi="Courier New" w:cs="Courier New"/>
+          <w:color w:val="228B22"/>
+          <w:sz w:val="20"/>
+          <w:szCs w:val="20"/>
+        </w:rPr>
+        <w:t xml:space="preserve"> de cada clase</w:t>
+      </w:r>
+    </w:p>
+    <w:p>
+      <w:pPr>
+        <w:autoSpaceDE w:val="0"/>
+        <w:autoSpaceDN w:val="0"/>
+        <w:adjustRightInd w:val="0"/>
+        <w:spacing w:after="0" w:line="240" w:lineRule="auto"/>
+        <w:rPr>
+          <w:rFonts w:ascii="Courier New" w:hAnsi="Courier New" w:cs="Courier New"/>
+          <w:color w:val="228B22"/>
           <w:sz w:val="20"/>
           <w:szCs w:val="20"/>
         </w:rPr>
@@ -734,191 +943,65 @@
       <w:proofErr w:type="spellStart"/>
       <w:r>
         <w:rPr>
-          <w:rFonts w:ascii="CMR10" w:hAnsi="CMR10" w:cs="CMR10"/>
-          <w:sz w:val="20"/>
-          <w:szCs w:val="20"/>
-        </w:rPr>
-        <w:t>validaci´on</w:t>
+          <w:rFonts w:ascii="Courier New" w:hAnsi="Courier New" w:cs="Courier New"/>
+          <w:color w:val="228B22"/>
+          <w:sz w:val="20"/>
+          <w:szCs w:val="20"/>
+        </w:rPr>
+        <w:t>Creacion</w:t>
       </w:r>
       <w:proofErr w:type="spellEnd"/>
-    </w:p>
-    <w:p>
-      <w:pPr>
-        <w:autoSpaceDE w:val="0"/>
-        <w:autoSpaceDN w:val="0"/>
-        <w:adjustRightInd w:val="0"/>
-        <w:spacing w:after="0" w:line="240" w:lineRule="auto"/>
-        <w:jc w:val="both"/>
-        <w:rPr>
-          <w:rFonts w:ascii="Calibri" w:hAnsi="Calibri" w:cs="Calibri"/>
-        </w:rPr>
-      </w:pPr>
-      <w:proofErr w:type="gramStart"/>
-      <w:r>
-        <w:rPr>
-          <w:rFonts w:ascii="CMR10" w:hAnsi="CMR10" w:cs="CMR10"/>
-          <w:sz w:val="20"/>
-          <w:szCs w:val="20"/>
-        </w:rPr>
-        <w:t>cruzada</w:t>
-      </w:r>
-      <w:proofErr w:type="gramEnd"/>
-      <w:r>
-        <w:rPr>
-          <w:rFonts w:ascii="CMR10" w:hAnsi="CMR10" w:cs="CMR10"/>
-          <w:sz w:val="20"/>
-          <w:szCs w:val="20"/>
-        </w:rPr>
-        <w:t xml:space="preserve"> de 5 grupos (5 </w:t>
+      <w:r>
+        <w:rPr>
+          <w:rFonts w:ascii="Courier New" w:hAnsi="Courier New" w:cs="Courier New"/>
+          <w:color w:val="228B22"/>
+          <w:sz w:val="20"/>
+          <w:szCs w:val="20"/>
+        </w:rPr>
+        <w:t xml:space="preserve"> de histogramas – Datos menores del </w:t>
       </w:r>
       <w:proofErr w:type="spellStart"/>
       <w:r>
         <w:rPr>
-          <w:rFonts w:ascii="CMR10" w:hAnsi="CMR10" w:cs="CMR10"/>
-          <w:sz w:val="20"/>
-          <w:szCs w:val="20"/>
-        </w:rPr>
-        <w:t>fold</w:t>
+          <w:rFonts w:ascii="Courier New" w:hAnsi="Courier New" w:cs="Courier New"/>
+          <w:color w:val="228B22"/>
+          <w:sz w:val="20"/>
+          <w:szCs w:val="20"/>
+        </w:rPr>
+        <w:t>minimo</w:t>
       </w:r>
       <w:proofErr w:type="spellEnd"/>
       <w:r>
         <w:rPr>
-          <w:rFonts w:ascii="CMR10" w:hAnsi="CMR10" w:cs="CMR10"/>
-          <w:sz w:val="20"/>
-          <w:szCs w:val="20"/>
-        </w:rPr>
-        <w:t>)</w:t>
-      </w:r>
-    </w:p>
-    <w:p>
-      <w:pPr>
-        <w:autoSpaceDE w:val="0"/>
-        <w:autoSpaceDN w:val="0"/>
-        <w:adjustRightInd w:val="0"/>
-        <w:spacing w:after="0" w:line="240" w:lineRule="auto"/>
-        <w:jc w:val="both"/>
-        <w:rPr>
-          <w:rFonts w:ascii="Calibri" w:hAnsi="Calibri" w:cs="Calibri"/>
-        </w:rPr>
-      </w:pPr>
-    </w:p>
-    <w:p>
-      <w:pPr>
-        <w:autoSpaceDE w:val="0"/>
-        <w:autoSpaceDN w:val="0"/>
-        <w:adjustRightInd w:val="0"/>
-        <w:spacing w:after="0" w:line="240" w:lineRule="auto"/>
-        <w:jc w:val="both"/>
-        <w:rPr>
-          <w:rFonts w:ascii="Calibri" w:hAnsi="Calibri" w:cs="Calibri"/>
-        </w:rPr>
-      </w:pPr>
-    </w:p>
-    <w:p>
-      <w:pPr>
-        <w:autoSpaceDE w:val="0"/>
-        <w:autoSpaceDN w:val="0"/>
-        <w:adjustRightInd w:val="0"/>
-        <w:spacing w:after="0" w:line="240" w:lineRule="auto"/>
-        <w:rPr>
-          <w:rFonts w:ascii="Courier New" w:hAnsi="Courier New" w:cs="Courier New"/>
-          <w:color w:val="000000"/>
-          <w:sz w:val="20"/>
-          <w:szCs w:val="20"/>
-        </w:rPr>
-      </w:pPr>
-      <w:r>
-        <w:rPr>
-          <w:rFonts w:ascii="Courier New" w:hAnsi="Courier New" w:cs="Courier New"/>
-          <w:color w:val="000000"/>
-          <w:sz w:val="20"/>
-          <w:szCs w:val="20"/>
-        </w:rPr>
-        <w:t>VALORES_K_EN_KNN              = [1, 3, 5, 7, 11, 13, 17, 19, 21, 23, 29, 31];</w:t>
-      </w:r>
-    </w:p>
-    <w:p>
-      <w:pPr>
-        <w:autoSpaceDE w:val="0"/>
-        <w:autoSpaceDN w:val="0"/>
-        <w:adjustRightInd w:val="0"/>
-        <w:spacing w:after="0" w:line="240" w:lineRule="auto"/>
-        <w:rPr>
-          <w:rFonts w:ascii="Courier New" w:hAnsi="Courier New" w:cs="Courier New"/>
-          <w:color w:val="000000"/>
-          <w:sz w:val="20"/>
-          <w:szCs w:val="20"/>
-        </w:rPr>
-      </w:pPr>
-      <w:r>
-        <w:rPr>
-          <w:rFonts w:ascii="Courier New" w:hAnsi="Courier New" w:cs="Courier New"/>
-          <w:color w:val="000000"/>
-          <w:sz w:val="20"/>
-          <w:szCs w:val="20"/>
-        </w:rPr>
-        <w:t xml:space="preserve">Distancia </w:t>
-      </w:r>
-      <w:proofErr w:type="spellStart"/>
-      <w:r>
-        <w:rPr>
-          <w:rFonts w:ascii="Courier New" w:hAnsi="Courier New" w:cs="Courier New"/>
-          <w:color w:val="000000"/>
-          <w:sz w:val="20"/>
-          <w:szCs w:val="20"/>
-        </w:rPr>
-        <w:t>Euclidea</w:t>
-      </w:r>
-      <w:proofErr w:type="spellEnd"/>
-    </w:p>
-    <w:p>
-      <w:pPr>
-        <w:autoSpaceDE w:val="0"/>
-        <w:autoSpaceDN w:val="0"/>
-        <w:adjustRightInd w:val="0"/>
-        <w:spacing w:after="0" w:line="240" w:lineRule="auto"/>
-        <w:rPr>
-          <w:rFonts w:ascii="Courier New" w:hAnsi="Courier New" w:cs="Courier New"/>
-          <w:color w:val="000000"/>
-          <w:sz w:val="20"/>
-          <w:szCs w:val="20"/>
-        </w:rPr>
-      </w:pPr>
-      <w:r>
-        <w:rPr>
-          <w:rFonts w:ascii="Courier New" w:hAnsi="Courier New" w:cs="Courier New"/>
-          <w:color w:val="000000"/>
-          <w:sz w:val="20"/>
-          <w:szCs w:val="20"/>
-        </w:rPr>
-        <w:t>Etiq</w:t>
-      </w:r>
-      <w:r>
-        <w:rPr>
-          <w:rFonts w:ascii="Courier New" w:hAnsi="Courier New" w:cs="Courier New"/>
-          <w:color w:val="000000"/>
-          <w:sz w:val="20"/>
-          <w:szCs w:val="20"/>
-        </w:rPr>
-        <w:t xml:space="preserve">ueta </w:t>
-      </w:r>
-      <w:r>
-        <w:rPr>
-          <w:rFonts w:ascii="Courier New" w:hAnsi="Courier New" w:cs="Courier New"/>
-          <w:color w:val="000000"/>
-          <w:sz w:val="20"/>
-          <w:szCs w:val="20"/>
-        </w:rPr>
-        <w:t>más cercana</w:t>
-      </w:r>
-      <w:r>
-        <w:rPr>
-          <w:rFonts w:ascii="Courier New" w:hAnsi="Courier New" w:cs="Courier New"/>
-          <w:color w:val="000000"/>
-          <w:sz w:val="20"/>
-          <w:szCs w:val="20"/>
-        </w:rPr>
-        <w:t xml:space="preserve"> en caso de empate</w:t>
+          <w:rFonts w:ascii="Courier New" w:hAnsi="Courier New" w:cs="Courier New"/>
+          <w:color w:val="228B22"/>
+          <w:sz w:val="20"/>
+          <w:szCs w:val="20"/>
+        </w:rPr>
+        <w:t xml:space="preserve"> se ponen en el primer rango y mayores del rango en el último</w:t>
+      </w:r>
+    </w:p>
+    <w:p>
+      <w:pPr>
+        <w:autoSpaceDE w:val="0"/>
+        <w:autoSpaceDN w:val="0"/>
+        <w:adjustRightInd w:val="0"/>
+        <w:spacing w:after="0" w:line="240" w:lineRule="auto"/>
+        <w:rPr>
+          <w:rFonts w:ascii="Courier New" w:hAnsi="Courier New" w:cs="Courier New"/>
+          <w:color w:val="228B22"/>
+          <w:sz w:val="20"/>
+          <w:szCs w:val="20"/>
+        </w:rPr>
+      </w:pPr>
+      <w:r>
+        <w:rPr>
+          <w:rFonts w:ascii="Courier New" w:hAnsi="Courier New" w:cs="Courier New"/>
+          <w:color w:val="228B22"/>
+          <w:sz w:val="20"/>
+          <w:szCs w:val="20"/>
+        </w:rPr>
+        <w:t>Entrenar</w:t>
       </w:r>
     </w:p>
     <w:p>
@@ -933,148 +1016,14 @@
           <w:szCs w:val="24"/>
         </w:rPr>
       </w:pPr>
-    </w:p>
-    <w:p>
-      <w:pPr>
-        <w:autoSpaceDE w:val="0"/>
-        <w:autoSpaceDN w:val="0"/>
-        <w:adjustRightInd w:val="0"/>
-        <w:spacing w:after="0" w:line="240" w:lineRule="auto"/>
-        <w:rPr>
-          <w:rFonts w:ascii="Courier New" w:hAnsi="Courier New" w:cs="Courier New"/>
-          <w:color w:val="000000"/>
-          <w:sz w:val="20"/>
-          <w:szCs w:val="20"/>
-        </w:rPr>
-      </w:pPr>
-      <w:r>
-        <w:rPr>
-          <w:rFonts w:ascii="Courier New" w:hAnsi="Courier New" w:cs="Courier New"/>
-          <w:color w:val="000000"/>
-          <w:sz w:val="20"/>
-          <w:szCs w:val="20"/>
-        </w:rPr>
-        <w:t>DIVISIONES_HISTOGRAMA         = 3:30;</w:t>
-      </w:r>
-    </w:p>
-    <w:p>
-      <w:pPr>
-        <w:autoSpaceDE w:val="0"/>
-        <w:autoSpaceDN w:val="0"/>
-        <w:adjustRightInd w:val="0"/>
-        <w:spacing w:after="0" w:line="240" w:lineRule="auto"/>
-        <w:rPr>
-          <w:rFonts w:ascii="Courier New" w:hAnsi="Courier New" w:cs="Courier New"/>
-          <w:color w:val="228B22"/>
-          <w:sz w:val="20"/>
-          <w:szCs w:val="20"/>
-        </w:rPr>
-      </w:pPr>
-      <w:r>
-        <w:rPr>
-          <w:rFonts w:ascii="Courier New" w:hAnsi="Courier New" w:cs="Courier New"/>
-          <w:color w:val="228B22"/>
-          <w:sz w:val="20"/>
-          <w:szCs w:val="20"/>
-        </w:rPr>
-        <w:t xml:space="preserve">Calcular </w:t>
-      </w:r>
-      <w:proofErr w:type="spellStart"/>
-      <w:r>
-        <w:rPr>
-          <w:rFonts w:ascii="Courier New" w:hAnsi="Courier New" w:cs="Courier New"/>
-          <w:color w:val="228B22"/>
-          <w:sz w:val="20"/>
-          <w:szCs w:val="20"/>
-        </w:rPr>
-        <w:t>aprioris</w:t>
-      </w:r>
-      <w:proofErr w:type="spellEnd"/>
-      <w:r>
-        <w:rPr>
-          <w:rFonts w:ascii="Courier New" w:hAnsi="Courier New" w:cs="Courier New"/>
-          <w:color w:val="228B22"/>
-          <w:sz w:val="20"/>
-          <w:szCs w:val="20"/>
-        </w:rPr>
-        <w:t xml:space="preserve"> de cada clase</w:t>
-      </w:r>
-    </w:p>
-    <w:p>
-      <w:pPr>
-        <w:autoSpaceDE w:val="0"/>
-        <w:autoSpaceDN w:val="0"/>
-        <w:adjustRightInd w:val="0"/>
-        <w:spacing w:after="0" w:line="240" w:lineRule="auto"/>
-        <w:rPr>
-          <w:rFonts w:ascii="Courier New" w:hAnsi="Courier New" w:cs="Courier New"/>
-          <w:color w:val="228B22"/>
-          <w:sz w:val="20"/>
-          <w:szCs w:val="20"/>
-        </w:rPr>
-      </w:pPr>
-      <w:proofErr w:type="spellStart"/>
-      <w:r>
-        <w:rPr>
-          <w:rFonts w:ascii="Courier New" w:hAnsi="Courier New" w:cs="Courier New"/>
-          <w:color w:val="228B22"/>
-          <w:sz w:val="20"/>
-          <w:szCs w:val="20"/>
-        </w:rPr>
-        <w:t>Creacion</w:t>
-      </w:r>
-      <w:proofErr w:type="spellEnd"/>
-      <w:r>
-        <w:rPr>
-          <w:rFonts w:ascii="Courier New" w:hAnsi="Courier New" w:cs="Courier New"/>
-          <w:color w:val="228B22"/>
-          <w:sz w:val="20"/>
-          <w:szCs w:val="20"/>
-        </w:rPr>
-        <w:t xml:space="preserve"> de histogramas – Datos menores del </w:t>
-      </w:r>
-      <w:proofErr w:type="spellStart"/>
-      <w:r>
-        <w:rPr>
-          <w:rFonts w:ascii="Courier New" w:hAnsi="Courier New" w:cs="Courier New"/>
-          <w:color w:val="228B22"/>
-          <w:sz w:val="20"/>
-          <w:szCs w:val="20"/>
-        </w:rPr>
-        <w:t>minimo</w:t>
-      </w:r>
-      <w:proofErr w:type="spellEnd"/>
-      <w:r>
-        <w:rPr>
-          <w:rFonts w:ascii="Courier New" w:hAnsi="Courier New" w:cs="Courier New"/>
-          <w:color w:val="228B22"/>
-          <w:sz w:val="20"/>
-          <w:szCs w:val="20"/>
-        </w:rPr>
-        <w:t xml:space="preserve"> se ponen en el primer rango y mayores del rango en el último</w:t>
-      </w:r>
-    </w:p>
-    <w:p>
-      <w:pPr>
-        <w:autoSpaceDE w:val="0"/>
-        <w:autoSpaceDN w:val="0"/>
-        <w:adjustRightInd w:val="0"/>
-        <w:spacing w:after="0" w:line="240" w:lineRule="auto"/>
-        <w:rPr>
-          <w:rFonts w:ascii="Courier New" w:hAnsi="Courier New" w:cs="Courier New"/>
-          <w:color w:val="228B22"/>
-          <w:sz w:val="20"/>
-          <w:szCs w:val="20"/>
-        </w:rPr>
-      </w:pPr>
-      <w:r>
-        <w:rPr>
-          <w:rFonts w:ascii="Courier New" w:hAnsi="Courier New" w:cs="Courier New"/>
-          <w:color w:val="228B22"/>
-          <w:sz w:val="20"/>
-          <w:szCs w:val="20"/>
-        </w:rPr>
-        <w:t>Entrenar</w:t>
+      <w:r>
+        <w:rPr>
+          <w:rFonts w:ascii="Courier New" w:hAnsi="Courier New" w:cs="Courier New"/>
+          <w:color w:val="228B22"/>
+          <w:sz w:val="20"/>
+          <w:szCs w:val="20"/>
+        </w:rPr>
+        <w:tab/>
       </w:r>
     </w:p>
     <w:p>
@@ -1092,19 +1041,47 @@
       <w:r>
         <w:rPr>
           <w:rFonts w:ascii="Courier New" w:hAnsi="Courier New" w:cs="Courier New"/>
-          <w:color w:val="228B22"/>
-          <w:sz w:val="20"/>
-          <w:szCs w:val="20"/>
-        </w:rPr>
-        <w:tab/>
-      </w:r>
-    </w:p>
-    <w:p>
-      <w:pPr>
-        <w:autoSpaceDE w:val="0"/>
-        <w:autoSpaceDN w:val="0"/>
-        <w:adjustRightInd w:val="0"/>
-        <w:spacing w:after="0" w:line="240" w:lineRule="auto"/>
+          <w:color w:val="000000"/>
+          <w:sz w:val="20"/>
+          <w:szCs w:val="20"/>
+        </w:rPr>
+        <w:t xml:space="preserve">        </w:t>
+      </w:r>
+      <w:r>
+        <w:rPr>
+          <w:rFonts w:ascii="Courier New" w:hAnsi="Courier New" w:cs="Courier New"/>
+          <w:color w:val="228B22"/>
+          <w:sz w:val="20"/>
+          <w:szCs w:val="20"/>
+        </w:rPr>
+        <w:t>%crear el histogr</w:t>
+      </w:r>
+      <w:r>
+        <w:rPr>
+          <w:rFonts w:ascii="Courier New" w:hAnsi="Courier New" w:cs="Courier New"/>
+          <w:color w:val="228B22"/>
+          <w:sz w:val="20"/>
+          <w:szCs w:val="20"/>
+        </w:rPr>
+        <w:t>ama de etiquetas en lugar de 3 histogramas con probabilidades</w:t>
+      </w:r>
+      <w:r>
+        <w:rPr>
+          <w:rFonts w:ascii="Courier New" w:hAnsi="Courier New" w:cs="Courier New"/>
+          <w:color w:val="228B22"/>
+          <w:sz w:val="20"/>
+          <w:szCs w:val="20"/>
+        </w:rPr>
+        <w:t xml:space="preserve"> para los datos de entrenamiento</w:t>
+      </w:r>
+    </w:p>
+    <w:p>
+      <w:pPr>
+        <w:autoSpaceDE w:val="0"/>
+        <w:autoSpaceDN w:val="0"/>
+        <w:adjustRightInd w:val="0"/>
+        <w:spacing w:after="0" w:line="240" w:lineRule="auto"/>
+        <w:ind w:firstLine="708"/>
         <w:rPr>
           <w:rFonts w:ascii="Courier New" w:hAnsi="Courier New" w:cs="Courier New"/>
           <w:sz w:val="24"/>
@@ -1114,86 +1091,36 @@
       <w:r>
         <w:rPr>
           <w:rFonts w:ascii="Courier New" w:hAnsi="Courier New" w:cs="Courier New"/>
-          <w:color w:val="000000"/>
+          <w:color w:val="228B22"/>
+          <w:sz w:val="20"/>
+          <w:szCs w:val="20"/>
+        </w:rPr>
+        <w:t>%Evaluar los datos de test</w:t>
+      </w:r>
+    </w:p>
+    <w:p>
+      <w:pPr>
+        <w:autoSpaceDE w:val="0"/>
+        <w:autoSpaceDN w:val="0"/>
+        <w:adjustRightInd w:val="0"/>
+        <w:spacing w:after="0" w:line="240" w:lineRule="auto"/>
+        <w:ind w:firstLine="708"/>
+        <w:rPr>
+          <w:rFonts w:ascii="Courier New" w:hAnsi="Courier New" w:cs="Courier New"/>
+          <w:color w:val="228B22"/>
+          <w:sz w:val="20"/>
+          <w:szCs w:val="20"/>
+        </w:rPr>
+      </w:pPr>
+      <w:proofErr w:type="gramStart"/>
+      <w:r>
+        <w:rPr>
+          <w:rFonts w:ascii="Courier New" w:hAnsi="Courier New" w:cs="Courier New"/>
+          <w:color w:val="228B22"/>
           <w:sz w:val="20"/>
           <w:szCs w:val="20"/>
         </w:rPr>
         <w:lastRenderedPageBreak/>
-        <w:t xml:space="preserve">        </w:t>
-      </w:r>
-      <w:r>
-        <w:rPr>
-          <w:rFonts w:ascii="Courier New" w:hAnsi="Courier New" w:cs="Courier New"/>
-          <w:color w:val="228B22"/>
-          <w:sz w:val="20"/>
-          <w:szCs w:val="20"/>
-        </w:rPr>
-        <w:t>%crear el histogr</w:t>
-      </w:r>
-      <w:r>
-        <w:rPr>
-          <w:rFonts w:ascii="Courier New" w:hAnsi="Courier New" w:cs="Courier New"/>
-          <w:color w:val="228B22"/>
-          <w:sz w:val="20"/>
-          <w:szCs w:val="20"/>
-        </w:rPr>
-        <w:t>ama de etiquetas en lugar de 3 histogramas con probabilidades</w:t>
-      </w:r>
-      <w:r>
-        <w:rPr>
-          <w:rFonts w:ascii="Courier New" w:hAnsi="Courier New" w:cs="Courier New"/>
-          <w:color w:val="228B22"/>
-          <w:sz w:val="20"/>
-          <w:szCs w:val="20"/>
-        </w:rPr>
-        <w:t xml:space="preserve"> para los datos de entrenamiento</w:t>
-      </w:r>
-    </w:p>
-    <w:p>
-      <w:pPr>
-        <w:autoSpaceDE w:val="0"/>
-        <w:autoSpaceDN w:val="0"/>
-        <w:adjustRightInd w:val="0"/>
-        <w:spacing w:after="0" w:line="240" w:lineRule="auto"/>
-        <w:ind w:firstLine="708"/>
-        <w:rPr>
-          <w:rFonts w:ascii="Courier New" w:hAnsi="Courier New" w:cs="Courier New"/>
-          <w:sz w:val="24"/>
-          <w:szCs w:val="24"/>
-        </w:rPr>
-      </w:pPr>
-      <w:r>
-        <w:rPr>
-          <w:rFonts w:ascii="Courier New" w:hAnsi="Courier New" w:cs="Courier New"/>
-          <w:color w:val="228B22"/>
-          <w:sz w:val="20"/>
-          <w:szCs w:val="20"/>
-        </w:rPr>
-        <w:t>%Evaluar los datos de test</w:t>
-      </w:r>
-    </w:p>
-    <w:p>
-      <w:pPr>
-        <w:autoSpaceDE w:val="0"/>
-        <w:autoSpaceDN w:val="0"/>
-        <w:adjustRightInd w:val="0"/>
-        <w:spacing w:after="0" w:line="240" w:lineRule="auto"/>
-        <w:ind w:firstLine="708"/>
-        <w:rPr>
-          <w:rFonts w:ascii="Courier New" w:hAnsi="Courier New" w:cs="Courier New"/>
-          <w:color w:val="228B22"/>
-          <w:sz w:val="20"/>
-          <w:szCs w:val="20"/>
-        </w:rPr>
-      </w:pPr>
-      <w:proofErr w:type="gramStart"/>
-      <w:r>
-        <w:rPr>
-          <w:rFonts w:ascii="Courier New" w:hAnsi="Courier New" w:cs="Courier New"/>
-          <w:color w:val="228B22"/>
-          <w:sz w:val="20"/>
-          <w:szCs w:val="20"/>
-        </w:rPr>
         <w:t>encontrar</w:t>
       </w:r>
       <w:proofErr w:type="gramEnd"/>
@@ -1544,6 +1471,92 @@
 <file path=word/numbering.xml><?xml version="1.0" encoding="utf-8"?>
 <w:numbering xmlns:wpc="http://schemas.microsoft.com/office/word/2010/wordprocessingCanvas" xmlns:mc="http://schemas.openxmlformats.org/markup-compatibility/2006" xmlns:o="urn:schemas-microsoft-com:office:office" xmlns:r="http://schemas.openxmlformats.org/officeDocument/2006/relationships" xmlns:m="http://schemas.openxmlformats.org/officeDocument/2006/math" xmlns:v="urn:schemas-microsoft-com:vml" xmlns:wp14="http://schemas.microsoft.com/office/word/2010/wordprocessingDrawing" xmlns:wp="http://schemas.openxmlformats.org/drawingml/2006/wordprocessingDrawing" xmlns:w10="urn:schemas-microsoft-com:office:word" xmlns:w="http://schemas.openxmlformats.org/wordprocessingml/2006/main" xmlns:w14="http://schemas.microsoft.com/office/word/2010/wordml" xmlns:wpg="http://schemas.microsoft.com/office/word/2010/wordprocessingGroup" xmlns:wpi="http://schemas.microsoft.com/office/word/2010/wordprocessingInk" xmlns:wne="http://schemas.microsoft.com/office/word/2006/wordml" xmlns:wps="http://schemas.microsoft.com/office/word/2010/wordprocessingShape" mc:Ignorable="w14 wp14">
   <w:abstractNum w:abstractNumId="0">
+    <w:nsid w:val="220E3BDC"/>
+    <w:multiLevelType w:val="hybridMultilevel"/>
+    <w:tmpl w:val="FA7618E2"/>
+    <w:lvl w:ilvl="0" w:tplc="0C0A000F">
+      <w:start w:val="1"/>
+      <w:numFmt w:val="decimal"/>
+      <w:lvlText w:val="%1."/>
+      <w:lvlJc w:val="left"/>
+      <w:pPr>
+        <w:ind w:left="720" w:hanging="360"/>
+      </w:pPr>
+    </w:lvl>
+    <w:lvl w:ilvl="1" w:tplc="0C0A0019" w:tentative="1">
+      <w:start w:val="1"/>
+      <w:numFmt w:val="lowerLetter"/>
+      <w:lvlText w:val="%2."/>
+      <w:lvlJc w:val="left"/>
+      <w:pPr>
+        <w:ind w:left="1440" w:hanging="360"/>
+      </w:pPr>
+    </w:lvl>
+    <w:lvl w:ilvl="2" w:tplc="0C0A001B" w:tentative="1">
+      <w:start w:val="1"/>
+      <w:numFmt w:val="lowerRoman"/>
+      <w:lvlText w:val="%3."/>
+      <w:lvlJc w:val="right"/>
+      <w:pPr>
+        <w:ind w:left="2160" w:hanging="180"/>
+      </w:pPr>
+    </w:lvl>
+    <w:lvl w:ilvl="3" w:tplc="0C0A000F" w:tentative="1">
+      <w:start w:val="1"/>
+      <w:numFmt w:val="decimal"/>
+      <w:lvlText w:val="%4."/>
+      <w:lvlJc w:val="left"/>
+      <w:pPr>
+        <w:ind w:left="2880" w:hanging="360"/>
+      </w:pPr>
+    </w:lvl>
+    <w:lvl w:ilvl="4" w:tplc="0C0A0019" w:tentative="1">
+      <w:start w:val="1"/>
+      <w:numFmt w:val="lowerLetter"/>
+      <w:lvlText w:val="%5."/>
+      <w:lvlJc w:val="left"/>
+      <w:pPr>
+        <w:ind w:left="3600" w:hanging="360"/>
+      </w:pPr>
+    </w:lvl>
+    <w:lvl w:ilvl="5" w:tplc="0C0A001B" w:tentative="1">
+      <w:start w:val="1"/>
+      <w:numFmt w:val="lowerRoman"/>
+      <w:lvlText w:val="%6."/>
+      <w:lvlJc w:val="right"/>
+      <w:pPr>
+        <w:ind w:left="4320" w:hanging="180"/>
+      </w:pPr>
+    </w:lvl>
+    <w:lvl w:ilvl="6" w:tplc="0C0A000F" w:tentative="1">
+      <w:start w:val="1"/>
+      <w:numFmt w:val="decimal"/>
+      <w:lvlText w:val="%7."/>
+      <w:lvlJc w:val="left"/>
+      <w:pPr>
+        <w:ind w:left="5040" w:hanging="360"/>
+      </w:pPr>
+    </w:lvl>
+    <w:lvl w:ilvl="7" w:tplc="0C0A0019" w:tentative="1">
+      <w:start w:val="1"/>
+      <w:numFmt w:val="lowerLetter"/>
+      <w:lvlText w:val="%8."/>
+      <w:lvlJc w:val="left"/>
+      <w:pPr>
+        <w:ind w:left="5760" w:hanging="360"/>
+      </w:pPr>
+    </w:lvl>
+    <w:lvl w:ilvl="8" w:tplc="0C0A001B" w:tentative="1">
+      <w:start w:val="1"/>
+      <w:numFmt w:val="lowerRoman"/>
+      <w:lvlText w:val="%9."/>
+      <w:lvlJc w:val="right"/>
+      <w:pPr>
+        <w:ind w:left="6480" w:hanging="180"/>
+      </w:pPr>
+    </w:lvl>
+  </w:abstractNum>
+  <w:abstractNum w:abstractNumId="1">
     <w:nsid w:val="7C5E02D9"/>
     <w:multiLevelType w:val="hybridMultilevel"/>
     <w:tmpl w:val="FA7618E2"/>
@@ -1630,6 +1643,9 @@
     </w:lvl>
   </w:abstractNum>
   <w:num w:numId="1">
+    <w:abstractNumId w:val="1"/>
+  </w:num>
+  <w:num w:numId="2">
     <w:abstractNumId w:val="0"/>
   </w:num>
 </w:numbering>

</xml_diff>

<commit_message>
Modified pazen initial values
</commit_message>
<xml_diff>
--- a/Practise1/doc/MemoriaPractica1.docx
+++ b/Practise1/doc/MemoriaPractica1.docx
@@ -702,7 +702,6 @@
         <w:autoSpaceDN w:val="0"/>
         <w:adjustRightInd w:val="0"/>
         <w:spacing w:after="0" w:line="240" w:lineRule="auto"/>
-        <w:ind w:firstLine="708"/>
         <w:jc w:val="both"/>
         <w:rPr>
           <w:rFonts w:ascii="Calibri" w:hAnsi="Calibri" w:cs="Calibri"/>
@@ -714,6 +713,288 @@
         </w:rPr>
         <w:t>Clasificador no-paramétrico basado en los k vecinos más próximos (K-NN).</w:t>
       </w:r>
+    </w:p>
+    <w:p>
+      <w:pPr>
+        <w:autoSpaceDE w:val="0"/>
+        <w:autoSpaceDN w:val="0"/>
+        <w:adjustRightInd w:val="0"/>
+        <w:spacing w:after="0" w:line="240" w:lineRule="auto"/>
+        <w:jc w:val="both"/>
+        <w:rPr>
+          <w:rFonts w:ascii="Calibri" w:hAnsi="Calibri" w:cs="Calibri"/>
+        </w:rPr>
+      </w:pPr>
+      <w:r>
+        <w:rPr>
+          <w:rFonts w:ascii="Calibri" w:hAnsi="Calibri" w:cs="Calibri"/>
+        </w:rPr>
+        <w:t>Este método de clasificación consiste en clasificar cada dato teniendo en cuenta la clase de los k datos más cercanos. El número de vecinos k a tener en cuenta será el parámetro a optimizar</w:t>
+      </w:r>
+      <w:r>
+        <w:rPr>
+          <w:rFonts w:ascii="Calibri" w:hAnsi="Calibri" w:cs="Calibri"/>
+        </w:rPr>
+        <w:t>,</w:t>
+      </w:r>
+      <w:r>
+        <w:rPr>
+          <w:rFonts w:ascii="Calibri" w:hAnsi="Calibri" w:cs="Calibri"/>
+        </w:rPr>
+        <w:t xml:space="preserve"> </w:t>
+      </w:r>
+      <w:r>
+        <w:rPr>
+          <w:rFonts w:ascii="Calibri" w:hAnsi="Calibri" w:cs="Calibri"/>
+        </w:rPr>
+        <w:t>con el objetivo de</w:t>
+      </w:r>
+      <w:r>
+        <w:rPr>
+          <w:rFonts w:ascii="Calibri" w:hAnsi="Calibri" w:cs="Calibri"/>
+        </w:rPr>
+        <w:t xml:space="preserve"> que la clasificación </w:t>
+      </w:r>
+      <w:r>
+        <w:rPr>
+          <w:rFonts w:ascii="Calibri" w:hAnsi="Calibri" w:cs="Calibri"/>
+        </w:rPr>
+        <w:t xml:space="preserve">final </w:t>
+      </w:r>
+      <w:r>
+        <w:rPr>
+          <w:rFonts w:ascii="Calibri" w:hAnsi="Calibri" w:cs="Calibri"/>
+        </w:rPr>
+        <w:t>sea l</w:t>
+      </w:r>
+      <w:r>
+        <w:rPr>
+          <w:rFonts w:ascii="Calibri" w:hAnsi="Calibri" w:cs="Calibri"/>
+        </w:rPr>
+        <w:t>o</w:t>
+      </w:r>
+      <w:r>
+        <w:rPr>
+          <w:rFonts w:ascii="Calibri" w:hAnsi="Calibri" w:cs="Calibri"/>
+        </w:rPr>
+        <w:t xml:space="preserve"> más eficiente</w:t>
+      </w:r>
+      <w:r>
+        <w:rPr>
+          <w:rFonts w:ascii="Calibri" w:hAnsi="Calibri" w:cs="Calibri"/>
+        </w:rPr>
+        <w:t xml:space="preserve"> posible</w:t>
+      </w:r>
+      <w:r>
+        <w:rPr>
+          <w:rFonts w:ascii="Calibri" w:hAnsi="Calibri" w:cs="Calibri"/>
+        </w:rPr>
+        <w:t>.</w:t>
+      </w:r>
+      <w:r>
+        <w:rPr>
+          <w:rFonts w:ascii="Calibri" w:hAnsi="Calibri" w:cs="Calibri"/>
+        </w:rPr>
+        <w:t xml:space="preserve"> Como probar con un número de posibles valores de k muy grande podría ser muy costoso limitamos esta búsqueda a </w:t>
+      </w:r>
+      <w:r>
+        <w:rPr>
+          <w:rFonts w:ascii="Calibri" w:hAnsi="Calibri" w:cs="Calibri"/>
+        </w:rPr>
+        <w:t xml:space="preserve">unos </w:t>
+      </w:r>
+      <w:r>
+        <w:rPr>
+          <w:rFonts w:ascii="Calibri" w:hAnsi="Calibri" w:cs="Calibri"/>
+        </w:rPr>
+        <w:t>valores posibles:</w:t>
+      </w:r>
+    </w:p>
+    <w:p>
+      <w:pPr>
+        <w:autoSpaceDE w:val="0"/>
+        <w:autoSpaceDN w:val="0"/>
+        <w:adjustRightInd w:val="0"/>
+        <w:spacing w:after="0" w:line="240" w:lineRule="auto"/>
+        <w:jc w:val="both"/>
+        <w:rPr>
+          <w:rFonts w:ascii="Calibri" w:hAnsi="Calibri" w:cs="Calibri"/>
+        </w:rPr>
+      </w:pPr>
+      <w:r>
+        <w:rPr>
+          <w:rFonts w:ascii="Calibri" w:hAnsi="Calibri" w:cs="Calibri"/>
+        </w:rPr>
+        <w:tab/>
+      </w:r>
+      <w:r>
+        <w:rPr>
+          <w:rFonts w:ascii="Calibri" w:hAnsi="Calibri" w:cs="Calibri"/>
+        </w:rPr>
+        <w:t>VALORES_K_EN_KNN              = [1, 3, 5, 7, 11, 13, 17, 19, 21, 23, 29, 31];</w:t>
+      </w:r>
+    </w:p>
+    <w:p>
+      <w:pPr>
+        <w:autoSpaceDE w:val="0"/>
+        <w:autoSpaceDN w:val="0"/>
+        <w:adjustRightInd w:val="0"/>
+        <w:spacing w:after="0" w:line="240" w:lineRule="auto"/>
+        <w:jc w:val="both"/>
+        <w:rPr>
+          <w:rFonts w:ascii="Calibri" w:hAnsi="Calibri" w:cs="Calibri"/>
+        </w:rPr>
+      </w:pPr>
+      <w:r>
+        <w:rPr>
+          <w:rFonts w:ascii="Calibri" w:hAnsi="Calibri" w:cs="Calibri"/>
+        </w:rPr>
+        <w:t>Sobre estos valores de k se realizara una la validación cruzada según como hemos explicado previamente. A continuación se ordenará los valores k según la eficiencia de clasificación obtenida para quedarnos con el que mejor clasifique de todos ellos. El último paso será clasificar un conjunto de datos nuevos para comprobar la eficiencia de clasificación obtenida con el k seleccionado.</w:t>
+      </w:r>
+    </w:p>
+    <w:p>
+      <w:pPr>
+        <w:autoSpaceDE w:val="0"/>
+        <w:autoSpaceDN w:val="0"/>
+        <w:adjustRightInd w:val="0"/>
+        <w:spacing w:after="0" w:line="240" w:lineRule="auto"/>
+        <w:jc w:val="both"/>
+        <w:rPr>
+          <w:rFonts w:ascii="Calibri" w:hAnsi="Calibri" w:cs="Calibri"/>
+        </w:rPr>
+      </w:pPr>
+      <w:r>
+        <w:rPr>
+          <w:rFonts w:ascii="Calibri" w:hAnsi="Calibri" w:cs="Calibri"/>
+        </w:rPr>
+        <w:t xml:space="preserve">Uno de los casos excepcionales de este método se puede dar cuando hay un empate de etiquetas de los k vecinos. Es decir, si k = 5, y se tienen 2 etiquetas de la clase 1, 2 etiquetas de la clase 2 y una etiqueta de la clase 3 no se sabría si clasificar el dato en la clase 1 o 2. Para </w:t>
+      </w:r>
+      <w:r>
+        <w:rPr>
+          <w:rFonts w:ascii="Calibri" w:hAnsi="Calibri" w:cs="Calibri"/>
+        </w:rPr>
+        <w:lastRenderedPageBreak/>
+        <w:t xml:space="preserve">resolver esto se han almacenado también las distancias de los k vecinos al dato dado. De tal modo que en caso de empate se selecciona la clase del </w:t>
+      </w:r>
+      <w:r>
+        <w:rPr>
+          <w:rFonts w:ascii="Calibri" w:hAnsi="Calibri" w:cs="Calibri"/>
+        </w:rPr>
+        <w:t>dato</w:t>
+      </w:r>
+      <w:r>
+        <w:rPr>
+          <w:rFonts w:ascii="Calibri" w:hAnsi="Calibri" w:cs="Calibri"/>
+        </w:rPr>
+        <w:t xml:space="preserve"> más </w:t>
+      </w:r>
+      <w:r>
+        <w:rPr>
+          <w:rFonts w:ascii="Calibri" w:hAnsi="Calibri" w:cs="Calibri"/>
+        </w:rPr>
+        <w:t>próximo</w:t>
+      </w:r>
+      <w:r>
+        <w:rPr>
+          <w:rFonts w:ascii="Calibri" w:hAnsi="Calibri" w:cs="Calibri"/>
+        </w:rPr>
+        <w:t xml:space="preserve">. Se ha </w:t>
+      </w:r>
+      <w:r>
+        <w:rPr>
+          <w:rFonts w:ascii="Calibri" w:hAnsi="Calibri" w:cs="Calibri"/>
+        </w:rPr>
+        <w:t>escogido</w:t>
+      </w:r>
+      <w:r>
+        <w:rPr>
+          <w:rFonts w:ascii="Calibri" w:hAnsi="Calibri" w:cs="Calibri"/>
+        </w:rPr>
+        <w:t xml:space="preserve"> este entre los múltiples </w:t>
+      </w:r>
+      <w:r>
+        <w:rPr>
+          <w:rFonts w:ascii="Calibri" w:hAnsi="Calibri" w:cs="Calibri"/>
+        </w:rPr>
+        <w:t>criterios</w:t>
+      </w:r>
+      <w:r>
+        <w:rPr>
+          <w:rFonts w:ascii="Calibri" w:hAnsi="Calibri" w:cs="Calibri"/>
+        </w:rPr>
+        <w:t xml:space="preserve"> de desempate que existen porque es sencillo, rápido y fácil de implementar.</w:t>
+      </w:r>
+    </w:p>
+    <w:p>
+      <w:pPr>
+        <w:autoSpaceDE w:val="0"/>
+        <w:autoSpaceDN w:val="0"/>
+        <w:adjustRightInd w:val="0"/>
+        <w:spacing w:after="0" w:line="240" w:lineRule="auto"/>
+        <w:jc w:val="both"/>
+        <w:rPr>
+          <w:rFonts w:ascii="Calibri" w:hAnsi="Calibri" w:cs="Calibri"/>
+        </w:rPr>
+      </w:pPr>
+      <w:r>
+        <w:rPr>
+          <w:rFonts w:ascii="Calibri" w:hAnsi="Calibri" w:cs="Calibri"/>
+        </w:rPr>
+        <w:t xml:space="preserve">Otro carácter importante a tener en cuenta con este algoritmo es la medida de distancia seleccionada para determinar quiénes son los k vecinos. En este trabajo se ha seleccionado la norma o distancia </w:t>
+      </w:r>
+      <w:proofErr w:type="spellStart"/>
+      <w:r>
+        <w:rPr>
+          <w:rFonts w:ascii="Calibri" w:hAnsi="Calibri" w:cs="Calibri"/>
+        </w:rPr>
+        <w:t>Euclídea</w:t>
+      </w:r>
+      <w:proofErr w:type="spellEnd"/>
+      <w:r>
+        <w:rPr>
+          <w:rFonts w:ascii="Calibri" w:hAnsi="Calibri" w:cs="Calibri"/>
+        </w:rPr>
+        <w:t xml:space="preserve"> entre dos datos </w:t>
+      </w:r>
+      <w:r>
+        <w:rPr>
+          <w:rFonts w:ascii="Calibri" w:hAnsi="Calibri" w:cs="Calibri"/>
+        </w:rPr>
+        <w:t xml:space="preserve">(usando la función </w:t>
+      </w:r>
+      <w:proofErr w:type="spellStart"/>
+      <w:r>
+        <w:rPr>
+          <w:rFonts w:ascii="Calibri" w:hAnsi="Calibri" w:cs="Calibri"/>
+          <w:i/>
+        </w:rPr>
+        <w:t>norm</w:t>
+      </w:r>
+      <w:proofErr w:type="spellEnd"/>
+      <w:r>
+        <w:rPr>
+          <w:rFonts w:ascii="Calibri" w:hAnsi="Calibri" w:cs="Calibri"/>
+        </w:rPr>
+        <w:t xml:space="preserve"> </w:t>
+      </w:r>
+      <w:r>
+        <w:rPr>
+          <w:rFonts w:ascii="Calibri" w:hAnsi="Calibri" w:cs="Calibri"/>
+        </w:rPr>
+        <w:t>de MATLAB).</w:t>
+      </w:r>
+    </w:p>
+    <w:p>
+      <w:pPr>
+        <w:autoSpaceDE w:val="0"/>
+        <w:autoSpaceDN w:val="0"/>
+        <w:adjustRightInd w:val="0"/>
+        <w:spacing w:after="0" w:line="240" w:lineRule="auto"/>
+        <w:jc w:val="both"/>
+        <w:rPr>
+          <w:rFonts w:ascii="Calibri" w:hAnsi="Calibri" w:cs="Calibri"/>
+        </w:rPr>
+      </w:pPr>
     </w:p>
     <w:p>
       <w:pPr>
@@ -728,125 +1009,24 @@
       </w:pPr>
       <w:bookmarkStart w:id="0" w:name="_GoBack"/>
       <w:bookmarkEnd w:id="0"/>
-    </w:p>
-    <w:p>
-      <w:pPr>
-        <w:autoSpaceDE w:val="0"/>
-        <w:autoSpaceDN w:val="0"/>
-        <w:adjustRightInd w:val="0"/>
-        <w:spacing w:after="0" w:line="240" w:lineRule="auto"/>
-        <w:jc w:val="both"/>
-        <w:rPr>
-          <w:rFonts w:ascii="Calibri" w:hAnsi="Calibri" w:cs="Calibri"/>
-        </w:rPr>
-      </w:pPr>
-    </w:p>
-    <w:p>
-      <w:pPr>
-        <w:autoSpaceDE w:val="0"/>
-        <w:autoSpaceDN w:val="0"/>
-        <w:adjustRightInd w:val="0"/>
-        <w:spacing w:after="0" w:line="240" w:lineRule="auto"/>
-        <w:rPr>
-          <w:rFonts w:ascii="Courier New" w:hAnsi="Courier New" w:cs="Courier New"/>
-          <w:color w:val="000000"/>
-          <w:sz w:val="20"/>
-          <w:szCs w:val="20"/>
-        </w:rPr>
-      </w:pPr>
-      <w:r>
-        <w:rPr>
-          <w:rFonts w:ascii="Courier New" w:hAnsi="Courier New" w:cs="Courier New"/>
-          <w:color w:val="000000"/>
-          <w:sz w:val="20"/>
-          <w:szCs w:val="20"/>
-        </w:rPr>
-        <w:t>VALORES_K_EN_KNN              = [1, 3, 5, 7, 11, 13, 17, 19, 21, 23, 29, 31];</w:t>
-      </w:r>
-    </w:p>
-    <w:p>
-      <w:pPr>
-        <w:autoSpaceDE w:val="0"/>
-        <w:autoSpaceDN w:val="0"/>
-        <w:adjustRightInd w:val="0"/>
-        <w:spacing w:after="0" w:line="240" w:lineRule="auto"/>
-        <w:rPr>
-          <w:rFonts w:ascii="Courier New" w:hAnsi="Courier New" w:cs="Courier New"/>
-          <w:color w:val="000000"/>
-          <w:sz w:val="20"/>
-          <w:szCs w:val="20"/>
-        </w:rPr>
-      </w:pPr>
-      <w:r>
-        <w:rPr>
-          <w:rFonts w:ascii="Courier New" w:hAnsi="Courier New" w:cs="Courier New"/>
-          <w:color w:val="000000"/>
-          <w:sz w:val="20"/>
-          <w:szCs w:val="20"/>
-        </w:rPr>
-        <w:t xml:space="preserve">Distancia </w:t>
-      </w:r>
-      <w:proofErr w:type="spellStart"/>
-      <w:r>
-        <w:rPr>
-          <w:rFonts w:ascii="Courier New" w:hAnsi="Courier New" w:cs="Courier New"/>
-          <w:color w:val="000000"/>
-          <w:sz w:val="20"/>
-          <w:szCs w:val="20"/>
-        </w:rPr>
-        <w:t>Euclidea</w:t>
-      </w:r>
-      <w:proofErr w:type="spellEnd"/>
-    </w:p>
-    <w:p>
-      <w:pPr>
-        <w:autoSpaceDE w:val="0"/>
-        <w:autoSpaceDN w:val="0"/>
-        <w:adjustRightInd w:val="0"/>
-        <w:spacing w:after="0" w:line="240" w:lineRule="auto"/>
-        <w:rPr>
-          <w:rFonts w:ascii="Courier New" w:hAnsi="Courier New" w:cs="Courier New"/>
-          <w:color w:val="000000"/>
-          <w:sz w:val="20"/>
-          <w:szCs w:val="20"/>
-        </w:rPr>
-      </w:pPr>
-      <w:r>
-        <w:rPr>
-          <w:rFonts w:ascii="Courier New" w:hAnsi="Courier New" w:cs="Courier New"/>
-          <w:color w:val="000000"/>
-          <w:sz w:val="20"/>
-          <w:szCs w:val="20"/>
-        </w:rPr>
-        <w:t>Etiq</w:t>
-      </w:r>
-      <w:r>
-        <w:rPr>
-          <w:rFonts w:ascii="Courier New" w:hAnsi="Courier New" w:cs="Courier New"/>
-          <w:color w:val="000000"/>
-          <w:sz w:val="20"/>
-          <w:szCs w:val="20"/>
-        </w:rPr>
-        <w:t xml:space="preserve">ueta </w:t>
-      </w:r>
-      <w:r>
-        <w:rPr>
-          <w:rFonts w:ascii="Courier New" w:hAnsi="Courier New" w:cs="Courier New"/>
-          <w:color w:val="000000"/>
-          <w:sz w:val="20"/>
-          <w:szCs w:val="20"/>
-        </w:rPr>
-        <w:t>más cercana</w:t>
-      </w:r>
-      <w:r>
-        <w:rPr>
-          <w:rFonts w:ascii="Courier New" w:hAnsi="Courier New" w:cs="Courier New"/>
-          <w:color w:val="000000"/>
-          <w:sz w:val="20"/>
-          <w:szCs w:val="20"/>
-        </w:rPr>
-        <w:t xml:space="preserve"> en caso de empate</w:t>
-      </w:r>
+      <w:r>
+        <w:rPr>
+          <w:rFonts w:ascii="Calibri" w:hAnsi="Calibri" w:cs="Calibri"/>
+        </w:rPr>
+        <w:t>Clasificador no-paramétrico basado en histogramas.</w:t>
+      </w:r>
+    </w:p>
+    <w:p>
+      <w:pPr>
+        <w:autoSpaceDE w:val="0"/>
+        <w:autoSpaceDN w:val="0"/>
+        <w:adjustRightInd w:val="0"/>
+        <w:spacing w:after="0" w:line="240" w:lineRule="auto"/>
+        <w:jc w:val="both"/>
+        <w:rPr>
+          <w:rFonts w:ascii="Calibri" w:hAnsi="Calibri" w:cs="Calibri"/>
+        </w:rPr>
+      </w:pPr>
     </w:p>
     <w:p>
       <w:pPr>
@@ -1120,7 +1300,6 @@
           <w:sz w:val="20"/>
           <w:szCs w:val="20"/>
         </w:rPr>
-        <w:lastRenderedPageBreak/>
         <w:t>encontrar</w:t>
       </w:r>
       <w:proofErr w:type="gramEnd"/>
@@ -1557,6 +1736,92 @@
     </w:lvl>
   </w:abstractNum>
   <w:abstractNum w:abstractNumId="1">
+    <w:nsid w:val="683A51A4"/>
+    <w:multiLevelType w:val="hybridMultilevel"/>
+    <w:tmpl w:val="FA7618E2"/>
+    <w:lvl w:ilvl="0" w:tplc="0C0A000F">
+      <w:start w:val="1"/>
+      <w:numFmt w:val="decimal"/>
+      <w:lvlText w:val="%1."/>
+      <w:lvlJc w:val="left"/>
+      <w:pPr>
+        <w:ind w:left="720" w:hanging="360"/>
+      </w:pPr>
+    </w:lvl>
+    <w:lvl w:ilvl="1" w:tplc="0C0A0019" w:tentative="1">
+      <w:start w:val="1"/>
+      <w:numFmt w:val="lowerLetter"/>
+      <w:lvlText w:val="%2."/>
+      <w:lvlJc w:val="left"/>
+      <w:pPr>
+        <w:ind w:left="1440" w:hanging="360"/>
+      </w:pPr>
+    </w:lvl>
+    <w:lvl w:ilvl="2" w:tplc="0C0A001B" w:tentative="1">
+      <w:start w:val="1"/>
+      <w:numFmt w:val="lowerRoman"/>
+      <w:lvlText w:val="%3."/>
+      <w:lvlJc w:val="right"/>
+      <w:pPr>
+        <w:ind w:left="2160" w:hanging="180"/>
+      </w:pPr>
+    </w:lvl>
+    <w:lvl w:ilvl="3" w:tplc="0C0A000F" w:tentative="1">
+      <w:start w:val="1"/>
+      <w:numFmt w:val="decimal"/>
+      <w:lvlText w:val="%4."/>
+      <w:lvlJc w:val="left"/>
+      <w:pPr>
+        <w:ind w:left="2880" w:hanging="360"/>
+      </w:pPr>
+    </w:lvl>
+    <w:lvl w:ilvl="4" w:tplc="0C0A0019" w:tentative="1">
+      <w:start w:val="1"/>
+      <w:numFmt w:val="lowerLetter"/>
+      <w:lvlText w:val="%5."/>
+      <w:lvlJc w:val="left"/>
+      <w:pPr>
+        <w:ind w:left="3600" w:hanging="360"/>
+      </w:pPr>
+    </w:lvl>
+    <w:lvl w:ilvl="5" w:tplc="0C0A001B" w:tentative="1">
+      <w:start w:val="1"/>
+      <w:numFmt w:val="lowerRoman"/>
+      <w:lvlText w:val="%6."/>
+      <w:lvlJc w:val="right"/>
+      <w:pPr>
+        <w:ind w:left="4320" w:hanging="180"/>
+      </w:pPr>
+    </w:lvl>
+    <w:lvl w:ilvl="6" w:tplc="0C0A000F" w:tentative="1">
+      <w:start w:val="1"/>
+      <w:numFmt w:val="decimal"/>
+      <w:lvlText w:val="%7."/>
+      <w:lvlJc w:val="left"/>
+      <w:pPr>
+        <w:ind w:left="5040" w:hanging="360"/>
+      </w:pPr>
+    </w:lvl>
+    <w:lvl w:ilvl="7" w:tplc="0C0A0019" w:tentative="1">
+      <w:start w:val="1"/>
+      <w:numFmt w:val="lowerLetter"/>
+      <w:lvlText w:val="%8."/>
+      <w:lvlJc w:val="left"/>
+      <w:pPr>
+        <w:ind w:left="5760" w:hanging="360"/>
+      </w:pPr>
+    </w:lvl>
+    <w:lvl w:ilvl="8" w:tplc="0C0A001B" w:tentative="1">
+      <w:start w:val="1"/>
+      <w:numFmt w:val="lowerRoman"/>
+      <w:lvlText w:val="%9."/>
+      <w:lvlJc w:val="right"/>
+      <w:pPr>
+        <w:ind w:left="6480" w:hanging="180"/>
+      </w:pPr>
+    </w:lvl>
+  </w:abstractNum>
+  <w:abstractNum w:abstractNumId="2">
     <w:nsid w:val="7C5E02D9"/>
     <w:multiLevelType w:val="hybridMultilevel"/>
     <w:tmpl w:val="FA7618E2"/>
@@ -1643,10 +1908,13 @@
     </w:lvl>
   </w:abstractNum>
   <w:num w:numId="1">
-    <w:abstractNumId w:val="1"/>
+    <w:abstractNumId w:val="2"/>
   </w:num>
   <w:num w:numId="2">
     <w:abstractNumId w:val="0"/>
+  </w:num>
+  <w:num w:numId="3">
+    <w:abstractNumId w:val="1"/>
   </w:num>
 </w:numbering>
 </file>

</xml_diff>